<commit_message>
comments and doc changes
</commit_message>
<xml_diff>
--- a/Documentation/תיעוד חיצוני תרגיל בית 3 אתם.docx
+++ b/Documentation/תיעוד חיצוני תרגיל בית 3 אתם.docx
@@ -1451,7 +1451,7 @@
           <w:szCs w:val="28"/>
           <w:rtl/>
         </w:rPr>
-        <w:t>ערכים אפשריים עבור פרמטר זה:</w:t>
+        <w:t>ערך זה יחושב באופן הבא:</w:t>
       </w:r>
     </w:p>
     <w:p>
@@ -1479,7 +1479,7 @@
           <w:szCs w:val="28"/>
           <w:rtl/>
         </w:rPr>
-        <w:t xml:space="preserve">20 - </w:t>
+        <w:t xml:space="preserve">20 </w:t>
       </w:r>
       <w:r>
         <w:rPr>
@@ -1505,16 +1505,7 @@
           <w:szCs w:val="28"/>
           <w:rtl/>
         </w:rPr>
-        <w:t xml:space="preserve"> )</w:t>
-      </w:r>
-      <w:r>
-        <w:rPr>
-          <w:rFonts w:ascii="David" w:hAnsi="David" w:cs="David" w:hint="cs"/>
-          <w:sz w:val="28"/>
-          <w:szCs w:val="28"/>
-          <w:rtl/>
-        </w:rPr>
-        <w:t xml:space="preserve"> המושג בכמות צעדים שערכה נמצא בתווית </w:t>
+        <w:t xml:space="preserve"> ) המושג בכמות צעדים שערכה נמצא בתווית </w:t>
       </w:r>
       <w:r>
         <w:rPr>
@@ -1554,15 +1545,6 @@
       </w:pPr>
       <w:r>
         <w:rPr>
-          <w:rFonts w:ascii="David" w:hAnsi="David" w:cs="David" w:hint="cs"/>
-          <w:sz w:val="28"/>
-          <w:szCs w:val="28"/>
-          <w:rtl/>
-        </w:rPr>
-        <w:t>(</w:t>
-      </w:r>
-      <w:r>
-        <w:rPr>
           <w:rFonts w:ascii="David" w:hAnsi="David" w:cs="David"/>
           <w:sz w:val="28"/>
           <w:szCs w:val="28"/>
@@ -1576,16 +1558,7 @@
           <w:szCs w:val="28"/>
           <w:rtl/>
         </w:rPr>
-        <w:t xml:space="preserve">) - </w:t>
-      </w:r>
-      <w:r>
-        <w:rPr>
-          <w:rFonts w:ascii="David" w:hAnsi="David" w:cs="David" w:hint="cs"/>
-          <w:sz w:val="28"/>
-          <w:szCs w:val="28"/>
-          <w:rtl/>
-        </w:rPr>
-        <w:t xml:space="preserve">עבור הפסד של השחקן עבורו בדקנו את המהלך הטוב ביותר (השחקן שערכו מופיע בתווית </w:t>
+        <w:t xml:space="preserve"> עבור הפסד של השחקן עבורו בדקנו את המהלך הטוב ביותר (השחקן שערכו מופיע בתווית </w:t>
       </w:r>
       <w:r>
         <w:rPr>
@@ -1663,45 +1636,7 @@
           <w:szCs w:val="28"/>
           <w:rtl/>
         </w:rPr>
-        <w:t xml:space="preserve">כל ערך אחר </w:t>
-      </w:r>
-      <w:bookmarkStart w:id="0" w:name="_GoBack"/>
-      <w:bookmarkEnd w:id="0"/>
-      <w:r>
-        <w:rPr>
-          <w:rFonts w:ascii="David" w:hAnsi="David" w:cs="David" w:hint="cs"/>
-          <w:sz w:val="28"/>
-          <w:szCs w:val="28"/>
-          <w:rtl/>
-        </w:rPr>
-        <w:t>ייצג את ההפרש בין מספר הכלים של השחקן עבורו בדקנו ל</w:t>
-      </w:r>
-      <w:r>
-        <w:rPr>
-          <w:rFonts w:ascii="David" w:hAnsi="David" w:cs="David" w:hint="cs"/>
-          <w:sz w:val="28"/>
-          <w:szCs w:val="28"/>
-          <w:rtl/>
-        </w:rPr>
-        <w:t>מספר הכלים של ה</w:t>
-      </w:r>
-      <w:r>
-        <w:rPr>
-          <w:rFonts w:ascii="David" w:hAnsi="David" w:cs="David" w:hint="cs"/>
-          <w:sz w:val="28"/>
-          <w:szCs w:val="28"/>
-          <w:rtl/>
-        </w:rPr>
-        <w:t>שחקן היריב</w:t>
-      </w:r>
-      <w:r>
-        <w:rPr>
-          <w:rFonts w:ascii="David" w:hAnsi="David" w:cs="David" w:hint="cs"/>
-          <w:sz w:val="28"/>
-          <w:szCs w:val="28"/>
-          <w:rtl/>
-        </w:rPr>
-        <w:t>.</w:t>
+        <w:t>כל ערך אחר ייצג את ההפרש בין מספר הכלים של השחקן עבורו בדקנו למספר הכלים של השחקן היריב.</w:t>
       </w:r>
     </w:p>
     <w:p>
@@ -1726,52 +1661,7 @@
           <w:szCs w:val="28"/>
           <w:rtl/>
         </w:rPr>
-        <w:t xml:space="preserve">ערכים שליליים: ייצגו מצב בו הצעד </w:t>
-      </w:r>
-      <w:r>
-        <w:rPr>
-          <w:rFonts w:ascii="David" w:hAnsi="David" w:cs="David" w:hint="cs"/>
-          <w:sz w:val="28"/>
-          <w:szCs w:val="28"/>
-          <w:rtl/>
-        </w:rPr>
-        <w:t>האופטימלי יוביל לחיסרון מספרי בכלי</w:t>
-      </w:r>
-      <w:r>
-        <w:rPr>
-          <w:rFonts w:ascii="David" w:hAnsi="David" w:cs="David" w:hint="cs"/>
-          <w:sz w:val="28"/>
-          <w:szCs w:val="28"/>
-          <w:rtl/>
-        </w:rPr>
-        <w:t xml:space="preserve"> השחקן </w:t>
-      </w:r>
-      <w:r>
-        <w:rPr>
-          <w:rFonts w:ascii="David" w:hAnsi="David" w:cs="David" w:hint="cs"/>
-          <w:sz w:val="28"/>
-          <w:szCs w:val="28"/>
-          <w:rtl/>
-        </w:rPr>
-        <w:t>ש</w:t>
-      </w:r>
-      <w:r>
-        <w:rPr>
-          <w:rFonts w:ascii="David" w:hAnsi="David" w:cs="David" w:hint="cs"/>
-          <w:sz w:val="28"/>
-          <w:szCs w:val="28"/>
-          <w:rtl/>
-        </w:rPr>
-        <w:t>עב</w:t>
-      </w:r>
-      <w:r>
-        <w:rPr>
-          <w:rFonts w:ascii="David" w:hAnsi="David" w:cs="David" w:hint="cs"/>
-          <w:sz w:val="28"/>
-          <w:szCs w:val="28"/>
-          <w:rtl/>
-        </w:rPr>
-        <w:t>ורו בדקנו צעד זה.</w:t>
+        <w:t>ערכים שליליים: ייצגו מצב בו הצעד האופטימלי יוביל לחיסרון מספרי בכלי השחקן שעבורו בדקנו צעד זה.</w:t>
       </w:r>
     </w:p>
     <w:p>
@@ -1783,7 +1673,7 @@
         <w:bidi/>
         <w:ind w:left="1440"/>
         <w:rPr>
-          <w:rFonts w:ascii="David" w:hAnsi="David" w:cs="David"/>
+          <w:rFonts w:ascii="David" w:hAnsi="David" w:cs="David" w:hint="cs"/>
           <w:sz w:val="28"/>
           <w:szCs w:val="28"/>
           <w:rtl/>
@@ -1798,6 +1688,20 @@
         </w:rPr>
         <w:t>ערכים חיוביים: ייצגו מצב בו הצעד האופטימלי יוביל ליתרון מספרי בכלי השחקן שעבורו בדקנו צעד זה.</w:t>
       </w:r>
+    </w:p>
+    <w:p>
+      <w:pPr>
+        <w:tabs>
+          <w:tab w:val="left" w:pos="1815"/>
+        </w:tabs>
+        <w:bidi/>
+        <w:rPr>
+          <w:rFonts w:ascii="David" w:hAnsi="David" w:cs="David" w:hint="cs"/>
+          <w:sz w:val="28"/>
+          <w:szCs w:val="28"/>
+          <w:rtl/>
+        </w:rPr>
+      </w:pPr>
     </w:p>
     <w:p>
       <w:pPr>
@@ -2256,6 +2160,7 @@
           <w:bCs/>
           <w:sz w:val="28"/>
           <w:szCs w:val="28"/>
+          <w:rtl/>
         </w:rPr>
       </w:pPr>
       <w:r>
@@ -2277,29 +2182,21 @@
         </w:tabs>
         <w:bidi/>
         <w:rPr>
-          <w:rFonts w:ascii="David" w:hAnsi="David" w:cs="David" w:hint="cs"/>
-          <w:sz w:val="28"/>
-          <w:szCs w:val="28"/>
-          <w:rtl/>
-        </w:rPr>
-      </w:pPr>
-      <w:r>
-        <w:rPr>
-          <w:rFonts w:ascii="David" w:hAnsi="David" w:cs="David" w:hint="cs"/>
-          <w:sz w:val="28"/>
-          <w:szCs w:val="28"/>
-          <w:rtl/>
-        </w:rPr>
-        <w:t xml:space="preserve">שגרה </w:t>
-      </w:r>
-      <w:r>
-        <w:rPr>
-          <w:rFonts w:ascii="David" w:hAnsi="David" w:cs="David" w:hint="cs"/>
-          <w:sz w:val="28"/>
-          <w:szCs w:val="28"/>
-          <w:rtl/>
-        </w:rPr>
-        <w:t xml:space="preserve">זו </w:t>
+          <w:rFonts w:ascii="David" w:hAnsi="David" w:cs="David"/>
+          <w:b/>
+          <w:bCs/>
+          <w:sz w:val="28"/>
+          <w:szCs w:val="28"/>
+        </w:rPr>
+      </w:pPr>
+      <w:r>
+        <w:rPr>
+          <w:rFonts w:ascii="David" w:hAnsi="David" w:cs="David" w:hint="cs"/>
+          <w:sz w:val="28"/>
+          <w:szCs w:val="28"/>
+          <w:rtl/>
+        </w:rPr>
+        <w:t xml:space="preserve">שגרה זו </w:t>
       </w:r>
       <w:r>
         <w:rPr>
@@ -2350,16 +2247,16 @@
           <w:szCs w:val="28"/>
           <w:rtl/>
         </w:rPr>
-        <w:t xml:space="preserve"> שגרה זו תקבל את הקלט במחסנית שתכיל ערכים המתאימים לקריאה הרקורסיבית הראשונה והם:</w:t>
-      </w:r>
-      <w:r>
-        <w:rPr>
-          <w:rFonts w:ascii="David" w:hAnsi="David" w:cs="David" w:hint="cs"/>
-          <w:sz w:val="28"/>
-          <w:szCs w:val="28"/>
-          <w:rtl/>
-        </w:rPr>
-        <w:t xml:space="preserve"> </w:t>
+        <w:t xml:space="preserve"> שגרה זו תקבל את הקלט במחסנית שתכיל ערכים המתאימים</w:t>
+      </w:r>
+      <w:r>
+        <w:rPr>
+          <w:rFonts w:ascii="David" w:hAnsi="David" w:cs="David" w:hint="cs"/>
+          <w:sz w:val="28"/>
+          <w:szCs w:val="28"/>
+          <w:rtl/>
+        </w:rPr>
+        <w:t>:</w:t>
       </w:r>
     </w:p>
     <w:p>
@@ -2377,6 +2274,7 @@
           <w:rFonts w:ascii="David" w:hAnsi="David" w:cs="David"/>
           <w:sz w:val="28"/>
           <w:szCs w:val="28"/>
+          <w:rtl/>
         </w:rPr>
       </w:pPr>
       <w:r>
@@ -2411,7 +2309,16 @@
           <w:szCs w:val="28"/>
           <w:rtl/>
         </w:rPr>
-        <w:t xml:space="preserve"> - יאותחל ל</w:t>
+        <w:t xml:space="preserve"> -</w:t>
+      </w:r>
+      <w:r>
+        <w:rPr>
+          <w:rFonts w:ascii="David" w:hAnsi="David" w:cs="David" w:hint="cs"/>
+          <w:sz w:val="28"/>
+          <w:szCs w:val="28"/>
+          <w:rtl/>
+        </w:rPr>
+        <w:t xml:space="preserve"> יאותחל ל</w:t>
       </w:r>
       <w:r>
         <w:rPr>
@@ -2467,17 +2374,6 @@
         </w:rPr>
         <w:t>יעדכן את הערך המיטבי.</w:t>
       </w:r>
-    </w:p>
-    <w:p>
-      <w:pPr>
-        <w:pStyle w:val="a4"/>
-        <w:rPr>
-          <w:rFonts w:ascii="David" w:hAnsi="David" w:cs="David" w:hint="cs"/>
-          <w:sz w:val="28"/>
-          <w:szCs w:val="28"/>
-          <w:rtl/>
-        </w:rPr>
-      </w:pPr>
     </w:p>
     <w:p>
       <w:pPr>
@@ -2631,13 +2527,47 @@
     <w:p>
       <w:pPr>
         <w:pStyle w:val="a4"/>
-        <w:rPr>
-          <w:rFonts w:ascii="David" w:hAnsi="David" w:cs="David" w:hint="cs"/>
-          <w:sz w:val="28"/>
-          <w:szCs w:val="28"/>
-          <w:rtl/>
-        </w:rPr>
-      </w:pPr>
+        <w:numPr>
+          <w:ilvl w:val="0"/>
+          <w:numId w:val="3"/>
+        </w:numPr>
+        <w:tabs>
+          <w:tab w:val="left" w:pos="1815"/>
+        </w:tabs>
+        <w:bidi/>
+        <w:rPr>
+          <w:rFonts w:ascii="David" w:hAnsi="David" w:cs="David"/>
+          <w:sz w:val="28"/>
+          <w:szCs w:val="28"/>
+        </w:rPr>
+      </w:pPr>
+      <w:r>
+        <w:rPr>
+          <w:rFonts w:ascii="David" w:hAnsi="David" w:cs="David" w:hint="cs"/>
+          <w:sz w:val="28"/>
+          <w:szCs w:val="28"/>
+          <w:rtl/>
+        </w:rPr>
+        <w:t xml:space="preserve">שחקן נוכחי </w:t>
+      </w:r>
+      <w:r>
+        <w:rPr>
+          <w:rFonts w:ascii="David" w:hAnsi="David" w:cs="David"/>
+          <w:sz w:val="28"/>
+          <w:szCs w:val="28"/>
+          <w:rtl/>
+        </w:rPr>
+        <w:t>–</w:t>
+      </w:r>
+      <w:r>
+        <w:rPr>
+          <w:rFonts w:ascii="David" w:hAnsi="David" w:cs="David" w:hint="cs"/>
+          <w:sz w:val="28"/>
+          <w:szCs w:val="28"/>
+          <w:rtl/>
+        </w:rPr>
+        <w:t xml:space="preserve"> השחקן שעבורו אנו מחשבים את המהלך המיטבי.</w:t>
+      </w:r>
     </w:p>
     <w:p>
       <w:pPr>
@@ -2654,16 +2584,33 @@
           <w:rFonts w:ascii="David" w:hAnsi="David" w:cs="David"/>
           <w:sz w:val="28"/>
           <w:szCs w:val="28"/>
-        </w:rPr>
-      </w:pPr>
-      <w:r>
-        <w:rPr>
-          <w:rFonts w:ascii="David" w:hAnsi="David" w:cs="David" w:hint="cs"/>
-          <w:sz w:val="28"/>
-          <w:szCs w:val="28"/>
-          <w:rtl/>
-        </w:rPr>
-        <w:t xml:space="preserve">שחקן נוכחי </w:t>
+          <w:rtl/>
+        </w:rPr>
+      </w:pPr>
+      <w:r>
+        <w:rPr>
+          <w:rFonts w:ascii="David" w:hAnsi="David" w:cs="David" w:hint="cs"/>
+          <w:sz w:val="28"/>
+          <w:szCs w:val="28"/>
+        </w:rPr>
+        <w:t>S</w:t>
+      </w:r>
+      <w:r>
+        <w:rPr>
+          <w:rFonts w:ascii="David" w:hAnsi="David" w:cs="David"/>
+          <w:sz w:val="28"/>
+          <w:szCs w:val="28"/>
+        </w:rPr>
+        <w:t>teps</w:t>
+      </w:r>
+      <w:r>
+        <w:rPr>
+          <w:rFonts w:ascii="David" w:hAnsi="David" w:cs="David" w:hint="cs"/>
+          <w:sz w:val="28"/>
+          <w:szCs w:val="28"/>
+          <w:rtl/>
+        </w:rPr>
+        <w:t xml:space="preserve"> </w:t>
       </w:r>
       <w:r>
         <w:rPr>
@@ -2681,79 +2628,6 @@
           <w:szCs w:val="28"/>
           <w:rtl/>
         </w:rPr>
-        <w:t xml:space="preserve"> השחקן שעבורו אנו מחשבים את המהלך המיטבי.</w:t>
-      </w:r>
-    </w:p>
-    <w:p>
-      <w:pPr>
-        <w:pStyle w:val="a4"/>
-        <w:rPr>
-          <w:rFonts w:ascii="David" w:hAnsi="David" w:cs="David" w:hint="cs"/>
-          <w:sz w:val="28"/>
-          <w:szCs w:val="28"/>
-          <w:rtl/>
-        </w:rPr>
-      </w:pPr>
-    </w:p>
-    <w:p>
-      <w:pPr>
-        <w:pStyle w:val="a4"/>
-        <w:numPr>
-          <w:ilvl w:val="0"/>
-          <w:numId w:val="3"/>
-        </w:numPr>
-        <w:tabs>
-          <w:tab w:val="left" w:pos="1815"/>
-        </w:tabs>
-        <w:bidi/>
-        <w:rPr>
-          <w:rFonts w:ascii="David" w:hAnsi="David" w:cs="David"/>
-          <w:sz w:val="28"/>
-          <w:szCs w:val="28"/>
-          <w:rtl/>
-        </w:rPr>
-      </w:pPr>
-      <w:r>
-        <w:rPr>
-          <w:rFonts w:ascii="David" w:hAnsi="David" w:cs="David" w:hint="cs"/>
-          <w:sz w:val="28"/>
-          <w:szCs w:val="28"/>
-        </w:rPr>
-        <w:t>S</w:t>
-      </w:r>
-      <w:r>
-        <w:rPr>
-          <w:rFonts w:ascii="David" w:hAnsi="David" w:cs="David"/>
-          <w:sz w:val="28"/>
-          <w:szCs w:val="28"/>
-        </w:rPr>
-        <w:t>teps</w:t>
-      </w:r>
-      <w:r>
-        <w:rPr>
-          <w:rFonts w:ascii="David" w:hAnsi="David" w:cs="David" w:hint="cs"/>
-          <w:sz w:val="28"/>
-          <w:szCs w:val="28"/>
-          <w:rtl/>
-        </w:rPr>
-        <w:t xml:space="preserve"> </w:t>
-      </w:r>
-      <w:r>
-        <w:rPr>
-          <w:rFonts w:ascii="David" w:hAnsi="David" w:cs="David"/>
-          <w:sz w:val="28"/>
-          <w:szCs w:val="28"/>
-          <w:rtl/>
-        </w:rPr>
-        <w:t>–</w:t>
-      </w:r>
-      <w:r>
-        <w:rPr>
-          <w:rFonts w:ascii="David" w:hAnsi="David" w:cs="David" w:hint="cs"/>
-          <w:sz w:val="28"/>
-          <w:szCs w:val="28"/>
-          <w:rtl/>
-        </w:rPr>
         <w:t xml:space="preserve"> ערך המייצג את </w:t>
       </w:r>
       <w:r>
@@ -2763,32 +2637,26 @@
           <w:szCs w:val="28"/>
           <w:rtl/>
         </w:rPr>
-        <w:t>מספר הצעדים שנותר לחשב ("עומק הבדיקה").</w:t>
-      </w:r>
-    </w:p>
-    <w:p>
-      <w:pPr>
-        <w:tabs>
-          <w:tab w:val="left" w:pos="1815"/>
-        </w:tabs>
-        <w:bidi/>
-        <w:rPr>
-          <w:rFonts w:ascii="David" w:hAnsi="David" w:cs="David"/>
-          <w:sz w:val="28"/>
-          <w:szCs w:val="28"/>
-          <w:rtl/>
-        </w:rPr>
-      </w:pPr>
-    </w:p>
-    <w:p>
-      <w:pPr>
-        <w:rPr>
-          <w:rFonts w:ascii="David" w:hAnsi="David" w:cs="David"/>
-          <w:sz w:val="28"/>
-          <w:szCs w:val="28"/>
-          <w:rtl/>
-        </w:rPr>
-      </w:pPr>
+        <w:t xml:space="preserve">מספר הצעדים </w:t>
+      </w:r>
+      <w:r>
+        <w:rPr>
+          <w:rFonts w:ascii="David" w:hAnsi="David" w:cs="David" w:hint="cs"/>
+          <w:sz w:val="28"/>
+          <w:szCs w:val="28"/>
+          <w:rtl/>
+        </w:rPr>
+        <w:t>לבדיקה</w:t>
+      </w:r>
+      <w:r>
+        <w:rPr>
+          <w:rFonts w:ascii="David" w:hAnsi="David" w:cs="David" w:hint="cs"/>
+          <w:sz w:val="28"/>
+          <w:szCs w:val="28"/>
+          <w:rtl/>
+        </w:rPr>
+        <w:t xml:space="preserve"> ("עומק הבדיקה").</w:t>
+      </w:r>
       <w:r>
         <w:rPr>
           <w:rFonts w:ascii="David" w:hAnsi="David" w:cs="David"/>
@@ -2837,7 +2705,7 @@
         </w:tabs>
         <w:bidi/>
         <w:rPr>
-          <w:rFonts w:ascii="David" w:hAnsi="David" w:cs="David"/>
+          <w:rFonts w:ascii="David" w:hAnsi="David" w:cs="David" w:hint="cs"/>
           <w:sz w:val="28"/>
           <w:szCs w:val="28"/>
         </w:rPr>
@@ -2905,20 +2773,6 @@
         </w:rPr>
         <w:t xml:space="preserve"> </w:t>
       </w:r>
-    </w:p>
-    <w:p>
-      <w:pPr>
-        <w:pStyle w:val="a4"/>
-        <w:tabs>
-          <w:tab w:val="left" w:pos="1815"/>
-        </w:tabs>
-        <w:bidi/>
-        <w:rPr>
-          <w:rFonts w:ascii="David" w:hAnsi="David" w:cs="David"/>
-          <w:sz w:val="28"/>
-          <w:szCs w:val="28"/>
-        </w:rPr>
-      </w:pPr>
     </w:p>
     <w:p>
       <w:pPr>
@@ -2935,6 +2789,7 @@
           <w:rFonts w:ascii="David" w:hAnsi="David" w:cs="David"/>
           <w:sz w:val="28"/>
           <w:szCs w:val="28"/>
+          <w:rtl/>
         </w:rPr>
       </w:pPr>
       <w:r>
@@ -3054,17 +2909,6 @@
         </w:rPr>
         <w:t xml:space="preserve">. </w:t>
       </w:r>
-    </w:p>
-    <w:p>
-      <w:pPr>
-        <w:pStyle w:val="a4"/>
-        <w:rPr>
-          <w:rFonts w:ascii="David" w:hAnsi="David" w:cs="David" w:hint="cs"/>
-          <w:sz w:val="28"/>
-          <w:szCs w:val="28"/>
-          <w:rtl/>
-        </w:rPr>
-      </w:pPr>
     </w:p>
     <w:p>
       <w:pPr>
@@ -3081,6 +2925,7 @@
           <w:rFonts w:ascii="David" w:hAnsi="David" w:cs="David"/>
           <w:sz w:val="28"/>
           <w:szCs w:val="28"/>
+          <w:rtl/>
         </w:rPr>
       </w:pPr>
       <w:r>
@@ -3141,37 +2986,167 @@
           <w:rtl/>
         </w:rPr>
       </w:pPr>
-    </w:p>
-    <w:p>
-      <w:pPr>
-        <w:tabs>
-          <w:tab w:val="left" w:pos="1815"/>
-        </w:tabs>
-        <w:bidi/>
-        <w:rPr>
-          <w:rFonts w:ascii="David" w:hAnsi="David" w:cs="David"/>
-          <w:sz w:val="28"/>
-          <w:szCs w:val="28"/>
-          <w:rtl/>
-        </w:rPr>
-      </w:pPr>
-      <w:r>
-        <w:rPr>
-          <w:rFonts w:ascii="David" w:hAnsi="David" w:cs="David" w:hint="cs"/>
-          <w:sz w:val="28"/>
-          <w:szCs w:val="28"/>
-          <w:rtl/>
-        </w:rPr>
-        <w:t xml:space="preserve">השגרה ממומשת באופן רקורסיבי. בכל שלב בו היא נקראת בודקת שאחד השחקנים לא ניצח (אם כן בודקת מי ומחזירה ציון למצב הלוח שקיבלה), </w:t>
-      </w:r>
-      <w:r>
-        <w:rPr>
-          <w:rFonts w:ascii="David" w:hAnsi="David" w:cs="David" w:hint="cs"/>
-          <w:sz w:val="28"/>
-          <w:szCs w:val="28"/>
-          <w:rtl/>
-        </w:rPr>
-        <w:t xml:space="preserve">שכמות הצעדים קטנה מכמות הצעדים המקסימלית (אם לא, מחשבת את הציון למצב הלוח ע"י שימוש בפונציה </w:t>
+      <w:r>
+        <w:rPr>
+          <w:rFonts w:ascii="David" w:hAnsi="David" w:cs="David" w:hint="cs"/>
+          <w:sz w:val="28"/>
+          <w:szCs w:val="28"/>
+          <w:rtl/>
+        </w:rPr>
+        <w:t xml:space="preserve">השגרה ממומשת </w:t>
+      </w:r>
+      <w:r>
+        <w:rPr>
+          <w:rFonts w:ascii="David" w:hAnsi="David" w:cs="David" w:hint="cs"/>
+          <w:sz w:val="28"/>
+          <w:szCs w:val="28"/>
+          <w:rtl/>
+        </w:rPr>
+        <w:t>באופן רקורסיבי</w:t>
+      </w:r>
+      <w:r>
+        <w:rPr>
+          <w:rFonts w:ascii="David" w:hAnsi="David" w:cs="David" w:hint="cs"/>
+          <w:sz w:val="28"/>
+          <w:szCs w:val="28"/>
+          <w:rtl/>
+        </w:rPr>
+        <w:t xml:space="preserve"> </w:t>
+      </w:r>
+      <w:r>
+        <w:rPr>
+          <w:rFonts w:ascii="David" w:hAnsi="David" w:cs="David" w:hint="cs"/>
+          <w:sz w:val="28"/>
+          <w:szCs w:val="28"/>
+          <w:rtl/>
+        </w:rPr>
+        <w:t>והיא נעצרת ע"י אחד מהתנאים הבאים:</w:t>
+      </w:r>
+    </w:p>
+    <w:p>
+      <w:pPr>
+        <w:pStyle w:val="a4"/>
+        <w:numPr>
+          <w:ilvl w:val="0"/>
+          <w:numId w:val="7"/>
+        </w:numPr>
+        <w:tabs>
+          <w:tab w:val="left" w:pos="1815"/>
+        </w:tabs>
+        <w:bidi/>
+        <w:rPr>
+          <w:rFonts w:ascii="David" w:hAnsi="David" w:cs="David"/>
+          <w:sz w:val="28"/>
+          <w:szCs w:val="28"/>
+        </w:rPr>
+      </w:pPr>
+      <w:r>
+        <w:rPr>
+          <w:rFonts w:ascii="David" w:hAnsi="David" w:cs="David" w:hint="cs"/>
+          <w:sz w:val="28"/>
+          <w:szCs w:val="28"/>
+          <w:rtl/>
+        </w:rPr>
+        <w:t>אחד השחקנים ניצח</w:t>
+      </w:r>
+      <w:r>
+        <w:rPr>
+          <w:rFonts w:ascii="David" w:hAnsi="David" w:cs="David" w:hint="cs"/>
+          <w:sz w:val="28"/>
+          <w:szCs w:val="28"/>
+          <w:rtl/>
+        </w:rPr>
+        <w:t xml:space="preserve"> </w:t>
+      </w:r>
+      <w:r>
+        <w:rPr>
+          <w:rFonts w:ascii="David" w:hAnsi="David" w:cs="David"/>
+          <w:sz w:val="28"/>
+          <w:szCs w:val="28"/>
+          <w:rtl/>
+        </w:rPr>
+        <w:t>–</w:t>
+      </w:r>
+      <w:r>
+        <w:rPr>
+          <w:rFonts w:ascii="David" w:hAnsi="David" w:cs="David" w:hint="cs"/>
+          <w:sz w:val="28"/>
+          <w:szCs w:val="28"/>
+          <w:rtl/>
+        </w:rPr>
+        <w:t xml:space="preserve"> במקרה זה השגרה תבדוק האם המנצח הוא השחקן שאנו בודקים. אם כן תחזיר 20, אחרת תחזיר </w:t>
+      </w:r>
+      <w:r>
+        <w:rPr>
+          <w:rFonts w:ascii="David" w:hAnsi="David" w:cs="David"/>
+          <w:sz w:val="28"/>
+          <w:szCs w:val="28"/>
+        </w:rPr>
+        <w:t>(-20)</w:t>
+      </w:r>
+      <w:r>
+        <w:rPr>
+          <w:rFonts w:ascii="David" w:hAnsi="David" w:cs="David" w:hint="cs"/>
+          <w:sz w:val="28"/>
+          <w:szCs w:val="28"/>
+          <w:rtl/>
+        </w:rPr>
+        <w:t>.</w:t>
+      </w:r>
+    </w:p>
+    <w:p>
+      <w:pPr>
+        <w:pStyle w:val="a4"/>
+        <w:numPr>
+          <w:ilvl w:val="0"/>
+          <w:numId w:val="7"/>
+        </w:numPr>
+        <w:tabs>
+          <w:tab w:val="left" w:pos="1815"/>
+        </w:tabs>
+        <w:bidi/>
+        <w:rPr>
+          <w:rFonts w:ascii="David" w:hAnsi="David" w:cs="David"/>
+          <w:sz w:val="28"/>
+          <w:szCs w:val="28"/>
+          <w:rtl/>
+        </w:rPr>
+      </w:pPr>
+      <w:r>
+        <w:rPr>
+          <w:rFonts w:ascii="David" w:hAnsi="David" w:cs="David" w:hint="cs"/>
+          <w:sz w:val="28"/>
+          <w:szCs w:val="28"/>
+          <w:rtl/>
+        </w:rPr>
+        <w:t>מספר הצעדים שנותרו לבדיקה הוא 0</w:t>
+      </w:r>
+      <w:r>
+        <w:rPr>
+          <w:rFonts w:ascii="David" w:hAnsi="David" w:cs="David" w:hint="cs"/>
+          <w:sz w:val="28"/>
+          <w:szCs w:val="28"/>
+          <w:rtl/>
+        </w:rPr>
+        <w:t xml:space="preserve"> </w:t>
+      </w:r>
+      <w:r>
+        <w:rPr>
+          <w:rFonts w:ascii="David" w:hAnsi="David" w:cs="David"/>
+          <w:sz w:val="28"/>
+          <w:szCs w:val="28"/>
+          <w:rtl/>
+        </w:rPr>
+        <w:t>–</w:t>
+      </w:r>
+      <w:r>
+        <w:rPr>
+          <w:rFonts w:ascii="David" w:hAnsi="David" w:cs="David" w:hint="cs"/>
+          <w:sz w:val="28"/>
+          <w:szCs w:val="28"/>
+          <w:rtl/>
+        </w:rPr>
+        <w:t xml:space="preserve"> במקרה זה השגרה תקרא לשגרה </w:t>
       </w:r>
       <w:r>
         <w:rPr>
@@ -3188,51 +3163,39 @@
           <w:szCs w:val="28"/>
           <w:rtl/>
         </w:rPr>
-        <w:t xml:space="preserve">) </w:t>
-      </w:r>
-      <w:r>
-        <w:rPr>
-          <w:rFonts w:ascii="David" w:hAnsi="David" w:cs="David" w:hint="cs"/>
-          <w:sz w:val="28"/>
-          <w:szCs w:val="28"/>
-          <w:rtl/>
-        </w:rPr>
-        <w:t xml:space="preserve">ואלה מהווים תנאי העצירה לרקורסיה. </w:t>
-      </w:r>
-      <w:r>
-        <w:rPr>
-          <w:rFonts w:ascii="David" w:hAnsi="David" w:cs="David" w:hint="cs"/>
-          <w:sz w:val="28"/>
-          <w:szCs w:val="28"/>
-          <w:rtl/>
-        </w:rPr>
-        <w:t>בנוסף</w:t>
-      </w:r>
-      <w:r>
-        <w:rPr>
-          <w:rFonts w:ascii="David" w:hAnsi="David" w:cs="David" w:hint="cs"/>
-          <w:sz w:val="28"/>
-          <w:szCs w:val="28"/>
-          <w:rtl/>
-        </w:rPr>
-        <w:t>, בודקת השגרה</w:t>
-      </w:r>
-      <w:r>
-        <w:rPr>
-          <w:rFonts w:ascii="David" w:hAnsi="David" w:cs="David" w:hint="cs"/>
-          <w:sz w:val="28"/>
-          <w:szCs w:val="28"/>
-          <w:rtl/>
-        </w:rPr>
-        <w:t xml:space="preserve"> אם לשחקן הנוכחי יש צעדים חוקיים לביצוע (אם לא, נדלג על תורו). אם שלושת התנאים התקיימו תסרוק הפונקציה את הלוח עד שתמצא כלי התואם את צבע השחקן הנוכחי, ותבדוק עבורו את כל כיווני ההתקדמות האפשריים. כשתמצא כיוון התקדמות אפשרי תקרא השגרה לאחת מהשגרות </w:t>
-      </w:r>
-      <w:r>
-        <w:rPr>
-          <w:rFonts w:ascii="David" w:hAnsi="David" w:cs="David"/>
-          <w:sz w:val="28"/>
-          <w:szCs w:val="28"/>
-        </w:rPr>
-        <w:t>)</w:t>
+        <w:t xml:space="preserve"> שתחשב את הערך המיטבי כפי שיתואר בהמשך.</w:t>
+      </w:r>
+    </w:p>
+    <w:p>
+      <w:pPr>
+        <w:tabs>
+          <w:tab w:val="left" w:pos="1815"/>
+        </w:tabs>
+        <w:bidi/>
+        <w:rPr>
+          <w:rFonts w:ascii="David" w:hAnsi="David" w:cs="David"/>
+          <w:sz w:val="28"/>
+          <w:szCs w:val="28"/>
+          <w:rtl/>
+        </w:rPr>
+      </w:pPr>
+      <w:r>
+        <w:rPr>
+          <w:rFonts w:ascii="David" w:hAnsi="David" w:cs="David" w:hint="cs"/>
+          <w:sz w:val="28"/>
+          <w:szCs w:val="28"/>
+          <w:rtl/>
+        </w:rPr>
+        <w:t>לאחר תנאי העצירה</w:t>
+      </w:r>
+      <w:r>
+        <w:rPr>
+          <w:rFonts w:ascii="David" w:hAnsi="David" w:cs="David" w:hint="cs"/>
+          <w:sz w:val="28"/>
+          <w:szCs w:val="28"/>
+          <w:rtl/>
+        </w:rPr>
+        <w:t xml:space="preserve"> השגרה</w:t>
       </w:r>
       <w:r>
         <w:rPr>
@@ -3245,6 +3208,123 @@
       </w:r>
       <w:r>
         <w:rPr>
+          <w:rFonts w:ascii="David" w:hAnsi="David" w:cs="David" w:hint="cs"/>
+          <w:sz w:val="28"/>
+          <w:szCs w:val="28"/>
+          <w:rtl/>
+        </w:rPr>
+        <w:t xml:space="preserve">בודקת </w:t>
+      </w:r>
+      <w:r>
+        <w:rPr>
+          <w:rFonts w:ascii="David" w:hAnsi="David" w:cs="David" w:hint="cs"/>
+          <w:sz w:val="28"/>
+          <w:szCs w:val="28"/>
+          <w:rtl/>
+        </w:rPr>
+        <w:t>ה</w:t>
+      </w:r>
+      <w:r>
+        <w:rPr>
+          <w:rFonts w:ascii="David" w:hAnsi="David" w:cs="David" w:hint="cs"/>
+          <w:sz w:val="28"/>
+          <w:szCs w:val="28"/>
+          <w:rtl/>
+        </w:rPr>
+        <w:t>אם לשחקן הנוכחי יש צעדים חוקיים לביצוע</w:t>
+      </w:r>
+      <w:r>
+        <w:rPr>
+          <w:rFonts w:ascii="David" w:hAnsi="David" w:cs="David" w:hint="cs"/>
+          <w:sz w:val="28"/>
+          <w:szCs w:val="28"/>
+          <w:rtl/>
+        </w:rPr>
+        <w:t>. במידה ואין מתבצע דילוג על תורו.</w:t>
+      </w:r>
+      <w:r>
+        <w:rPr>
+          <w:rFonts w:ascii="David" w:hAnsi="David" w:cs="David" w:hint="cs"/>
+          <w:sz w:val="28"/>
+          <w:szCs w:val="28"/>
+          <w:rtl/>
+        </w:rPr>
+        <w:t xml:space="preserve"> </w:t>
+      </w:r>
+      <w:r>
+        <w:rPr>
+          <w:rFonts w:ascii="David" w:hAnsi="David" w:cs="David" w:hint="cs"/>
+          <w:sz w:val="28"/>
+          <w:szCs w:val="28"/>
+          <w:rtl/>
+        </w:rPr>
+        <w:t>אחרת,</w:t>
+      </w:r>
+      <w:r>
+        <w:rPr>
+          <w:rFonts w:ascii="David" w:hAnsi="David" w:cs="David" w:hint="cs"/>
+          <w:sz w:val="28"/>
+          <w:szCs w:val="28"/>
+          <w:rtl/>
+        </w:rPr>
+        <w:t xml:space="preserve"> </w:t>
+      </w:r>
+      <w:r>
+        <w:rPr>
+          <w:rFonts w:ascii="David" w:hAnsi="David" w:cs="David" w:hint="cs"/>
+          <w:sz w:val="28"/>
+          <w:szCs w:val="28"/>
+          <w:rtl/>
+        </w:rPr>
+        <w:t>הפונקציה תסרוק</w:t>
+      </w:r>
+      <w:r>
+        <w:rPr>
+          <w:rFonts w:ascii="David" w:hAnsi="David" w:cs="David" w:hint="cs"/>
+          <w:sz w:val="28"/>
+          <w:szCs w:val="28"/>
+          <w:rtl/>
+        </w:rPr>
+        <w:t xml:space="preserve"> את הלוח עד שתמצא כלי התואם את צבע השחקן הנוכחי, ותבדוק עבורו את כל כיווני ההתקדמות האפשריים. כ</w:t>
+      </w:r>
+      <w:r>
+        <w:rPr>
+          <w:rFonts w:ascii="David" w:hAnsi="David" w:cs="David" w:hint="cs"/>
+          <w:sz w:val="28"/>
+          <w:szCs w:val="28"/>
+          <w:rtl/>
+        </w:rPr>
+        <w:t xml:space="preserve">אשר יימצא </w:t>
+      </w:r>
+      <w:r>
+        <w:rPr>
+          <w:rFonts w:ascii="David" w:hAnsi="David" w:cs="David" w:hint="cs"/>
+          <w:sz w:val="28"/>
+          <w:szCs w:val="28"/>
+          <w:rtl/>
+        </w:rPr>
+        <w:t>כיוון התקדמות אפשרי</w:t>
+      </w:r>
+      <w:r>
+        <w:rPr>
+          <w:rFonts w:ascii="David" w:hAnsi="David" w:cs="David" w:hint="cs"/>
+          <w:sz w:val="28"/>
+          <w:szCs w:val="28"/>
+          <w:rtl/>
+        </w:rPr>
+        <w:t xml:space="preserve"> השגרה</w:t>
+      </w:r>
+      <w:r>
+        <w:rPr>
+          <w:rFonts w:ascii="David" w:hAnsi="David" w:cs="David" w:hint="cs"/>
+          <w:sz w:val="28"/>
+          <w:szCs w:val="28"/>
+          <w:rtl/>
+        </w:rPr>
+        <w:t xml:space="preserve"> תקרא לאחת מהשגרות </w:t>
+      </w:r>
+      <w:r>
+        <w:rPr>
           <w:rFonts w:ascii="David" w:hAnsi="David" w:cs="David"/>
           <w:sz w:val="28"/>
           <w:szCs w:val="28"/>
@@ -3275,7 +3355,151 @@
           <w:szCs w:val="28"/>
           <w:rtl/>
         </w:rPr>
-        <w:t xml:space="preserve"> בהתאם לצבע השחקן) שיעדכנו את הלוח בהתאם לצעד שנמצא ויקראו ל</w:t>
+        <w:t xml:space="preserve"> בהתאם לצבע השחקן</w:t>
+      </w:r>
+      <w:r>
+        <w:rPr>
+          <w:rFonts w:ascii="David" w:hAnsi="David" w:cs="David" w:hint="cs"/>
+          <w:sz w:val="28"/>
+          <w:szCs w:val="28"/>
+          <w:rtl/>
+        </w:rPr>
+        <w:t>.</w:t>
+      </w:r>
+      <w:r>
+        <w:rPr>
+          <w:rFonts w:ascii="David" w:hAnsi="David" w:cs="David" w:hint="cs"/>
+          <w:sz w:val="28"/>
+          <w:szCs w:val="28"/>
+          <w:rtl/>
+        </w:rPr>
+        <w:t xml:space="preserve"> </w:t>
+      </w:r>
+      <w:r>
+        <w:rPr>
+          <w:rFonts w:ascii="David" w:hAnsi="David" w:cs="David" w:hint="cs"/>
+          <w:sz w:val="28"/>
+          <w:szCs w:val="28"/>
+          <w:rtl/>
+        </w:rPr>
+        <w:t>שגרות</w:t>
+      </w:r>
+      <w:r>
+        <w:rPr>
+          <w:rFonts w:ascii="David" w:hAnsi="David" w:cs="David" w:hint="cs"/>
+          <w:sz w:val="28"/>
+          <w:szCs w:val="28"/>
+          <w:rtl/>
+        </w:rPr>
+        <w:t xml:space="preserve"> אלו י</w:t>
+      </w:r>
+      <w:r>
+        <w:rPr>
+          <w:rFonts w:ascii="David" w:hAnsi="David" w:cs="David" w:hint="cs"/>
+          <w:sz w:val="28"/>
+          <w:szCs w:val="28"/>
+          <w:rtl/>
+        </w:rPr>
+        <w:t xml:space="preserve">עדכנו את הלוח בהתאם </w:t>
+      </w:r>
+      <w:r>
+        <w:rPr>
+          <w:rFonts w:ascii="David" w:hAnsi="David" w:cs="David" w:hint="cs"/>
+          <w:sz w:val="28"/>
+          <w:szCs w:val="28"/>
+          <w:rtl/>
+        </w:rPr>
+        <w:t>כלומר יבצעו את ההזזה</w:t>
+      </w:r>
+      <w:r>
+        <w:rPr>
+          <w:rFonts w:ascii="David" w:hAnsi="David" w:cs="David" w:hint="cs"/>
+          <w:sz w:val="28"/>
+          <w:szCs w:val="28"/>
+          <w:rtl/>
+        </w:rPr>
+        <w:t xml:space="preserve"> </w:t>
+      </w:r>
+      <w:r>
+        <w:rPr>
+          <w:rFonts w:ascii="David" w:hAnsi="David" w:cs="David" w:hint="cs"/>
+          <w:sz w:val="28"/>
+          <w:szCs w:val="28"/>
+          <w:rtl/>
+        </w:rPr>
+        <w:t>של הכלי</w:t>
+      </w:r>
+      <w:r>
+        <w:rPr>
+          <w:rFonts w:ascii="David" w:hAnsi="David" w:cs="David" w:hint="cs"/>
+          <w:sz w:val="28"/>
+          <w:szCs w:val="28"/>
+          <w:rtl/>
+        </w:rPr>
+        <w:t xml:space="preserve"> ולאחר מכן</w:t>
+      </w:r>
+      <w:r>
+        <w:rPr>
+          <w:rFonts w:ascii="David" w:hAnsi="David" w:cs="David" w:hint="cs"/>
+          <w:sz w:val="28"/>
+          <w:szCs w:val="28"/>
+          <w:rtl/>
+        </w:rPr>
+        <w:t xml:space="preserve"> </w:t>
+      </w:r>
+      <w:r>
+        <w:rPr>
+          <w:rFonts w:ascii="David" w:hAnsi="David" w:cs="David"/>
+          <w:sz w:val="28"/>
+          <w:szCs w:val="28"/>
+          <w:rtl/>
+        </w:rPr>
+        <w:t>תקראנה</w:t>
+      </w:r>
+      <w:r>
+        <w:rPr>
+          <w:rFonts w:ascii="David" w:hAnsi="David" w:cs="David" w:hint="cs"/>
+          <w:sz w:val="28"/>
+          <w:szCs w:val="28"/>
+          <w:rtl/>
+        </w:rPr>
+        <w:t xml:space="preserve"> </w:t>
+      </w:r>
+      <w:r>
+        <w:rPr>
+          <w:rFonts w:ascii="David" w:hAnsi="David" w:cs="David" w:hint="cs"/>
+          <w:sz w:val="28"/>
+          <w:szCs w:val="28"/>
+          <w:rtl/>
+        </w:rPr>
+        <w:t>ל</w:t>
+      </w:r>
+      <w:r>
+        <w:rPr>
+          <w:rFonts w:ascii="David" w:hAnsi="David" w:cs="David" w:hint="cs"/>
+          <w:sz w:val="28"/>
+          <w:szCs w:val="28"/>
+          <w:rtl/>
+        </w:rPr>
+        <w:t xml:space="preserve"> </w:t>
+      </w:r>
+      <w:r>
+        <w:rPr>
+          <w:rFonts w:ascii="David" w:hAnsi="David" w:cs="David"/>
+          <w:sz w:val="28"/>
+          <w:szCs w:val="28"/>
+          <w:rtl/>
+        </w:rPr>
+        <w:t>–</w:t>
+      </w:r>
+      <w:r>
+        <w:rPr>
+          <w:rFonts w:ascii="David" w:hAnsi="David" w:cs="David" w:hint="cs"/>
+          <w:sz w:val="28"/>
+          <w:szCs w:val="28"/>
+          <w:rtl/>
+        </w:rPr>
+        <w:t xml:space="preserve"> </w:t>
       </w:r>
       <w:r>
         <w:rPr>
@@ -3292,31 +3516,331 @@
           <w:szCs w:val="28"/>
           <w:rtl/>
         </w:rPr>
-        <w:t xml:space="preserve"> שתבצע את</w:t>
-      </w:r>
-      <w:r>
-        <w:rPr>
-          <w:rFonts w:ascii="David" w:hAnsi="David" w:cs="David" w:hint="cs"/>
-          <w:sz w:val="28"/>
-          <w:szCs w:val="28"/>
-          <w:rtl/>
-        </w:rPr>
-        <w:t xml:space="preserve"> הפעולות באופן רקורסיבי עד שיתקיים אחד מתנאי העצירה. לאחר שיתקיים אחד מתנאי העצירה תבצע השגרה השוואות בין פרמטרים של הקוראים לה ותעדכן אותם בהתאם (לדוגמה אם נמצא ציון טוב יותר עבור קריאה בה חיפשנו ציון מקסימלי, נעדכן את הערך הישן לחדש).</w:t>
-      </w:r>
-    </w:p>
-    <w:p>
-      <w:pPr>
-        <w:tabs>
-          <w:tab w:val="left" w:pos="1815"/>
-        </w:tabs>
-        <w:bidi/>
-        <w:rPr>
-          <w:rFonts w:ascii="David" w:hAnsi="David" w:cs="David"/>
-          <w:sz w:val="28"/>
-          <w:szCs w:val="28"/>
-          <w:rtl/>
-        </w:rPr>
-      </w:pPr>
+        <w:t xml:space="preserve"> . נמשיך כך עד שניעצר ע"י תנאי העצירה.</w:t>
+      </w:r>
+      <w:r>
+        <w:rPr>
+          <w:rFonts w:ascii="David" w:hAnsi="David" w:cs="David" w:hint="cs"/>
+          <w:sz w:val="28"/>
+          <w:szCs w:val="28"/>
+          <w:rtl/>
+        </w:rPr>
+        <w:t xml:space="preserve"> </w:t>
+      </w:r>
+      <w:r>
+        <w:rPr>
+          <w:rFonts w:ascii="David" w:hAnsi="David" w:cs="David" w:hint="cs"/>
+          <w:sz w:val="28"/>
+          <w:szCs w:val="28"/>
+          <w:rtl/>
+        </w:rPr>
+        <w:t>בחזרה מתנאי העצירה ת</w:t>
+      </w:r>
+      <w:r>
+        <w:rPr>
+          <w:rFonts w:ascii="David" w:hAnsi="David" w:cs="David" w:hint="cs"/>
+          <w:sz w:val="28"/>
+          <w:szCs w:val="28"/>
+          <w:rtl/>
+        </w:rPr>
+        <w:t>תבצע</w:t>
+      </w:r>
+      <w:r>
+        <w:rPr>
+          <w:rFonts w:ascii="David" w:hAnsi="David" w:cs="David" w:hint="cs"/>
+          <w:sz w:val="28"/>
+          <w:szCs w:val="28"/>
+          <w:rtl/>
+        </w:rPr>
+        <w:t>נה</w:t>
+      </w:r>
+      <w:r>
+        <w:rPr>
+          <w:rFonts w:ascii="David" w:hAnsi="David" w:cs="David" w:hint="cs"/>
+          <w:sz w:val="28"/>
+          <w:szCs w:val="28"/>
+          <w:rtl/>
+        </w:rPr>
+        <w:t xml:space="preserve"> </w:t>
+      </w:r>
+      <w:r>
+        <w:rPr>
+          <w:rFonts w:ascii="David" w:hAnsi="David" w:cs="David" w:hint="cs"/>
+          <w:sz w:val="28"/>
+          <w:szCs w:val="28"/>
+          <w:rtl/>
+        </w:rPr>
+        <w:t>ה</w:t>
+      </w:r>
+      <w:r>
+        <w:rPr>
+          <w:rFonts w:ascii="David" w:hAnsi="David" w:cs="David" w:hint="cs"/>
+          <w:sz w:val="28"/>
+          <w:szCs w:val="28"/>
+          <w:rtl/>
+        </w:rPr>
+        <w:t>השוואות</w:t>
+      </w:r>
+      <w:r>
+        <w:rPr>
+          <w:rFonts w:ascii="David" w:hAnsi="David" w:cs="David" w:hint="cs"/>
+          <w:sz w:val="28"/>
+          <w:szCs w:val="28"/>
+          <w:rtl/>
+        </w:rPr>
+        <w:t xml:space="preserve"> הבאות</w:t>
+      </w:r>
+      <w:r>
+        <w:rPr>
+          <w:rFonts w:ascii="David" w:hAnsi="David" w:cs="David" w:hint="cs"/>
+          <w:sz w:val="28"/>
+          <w:szCs w:val="28"/>
+          <w:rtl/>
+        </w:rPr>
+        <w:t xml:space="preserve"> </w:t>
+      </w:r>
+      <w:r>
+        <w:rPr>
+          <w:rFonts w:ascii="David" w:hAnsi="David" w:cs="David" w:hint="cs"/>
+          <w:sz w:val="28"/>
+          <w:szCs w:val="28"/>
+          <w:rtl/>
+        </w:rPr>
+        <w:t>ל</w:t>
+      </w:r>
+      <w:r>
+        <w:rPr>
+          <w:rFonts w:ascii="David" w:hAnsi="David" w:cs="David" w:hint="cs"/>
+          <w:sz w:val="28"/>
+          <w:szCs w:val="28"/>
+          <w:rtl/>
+        </w:rPr>
+        <w:t xml:space="preserve">פרמטרים של </w:t>
+      </w:r>
+      <w:r>
+        <w:rPr>
+          <w:rFonts w:ascii="David" w:hAnsi="David" w:cs="David" w:hint="cs"/>
+          <w:sz w:val="28"/>
+          <w:szCs w:val="28"/>
+          <w:rtl/>
+        </w:rPr>
+        <w:t>השגרה</w:t>
+      </w:r>
+      <w:r>
+        <w:rPr>
+          <w:rFonts w:ascii="David" w:hAnsi="David" w:cs="David" w:hint="cs"/>
+          <w:sz w:val="28"/>
+          <w:szCs w:val="28"/>
+          <w:rtl/>
+        </w:rPr>
+        <w:t xml:space="preserve"> </w:t>
+      </w:r>
+      <w:r>
+        <w:rPr>
+          <w:rFonts w:ascii="David" w:hAnsi="David" w:cs="David" w:hint="cs"/>
+          <w:sz w:val="28"/>
+          <w:szCs w:val="28"/>
+          <w:rtl/>
+        </w:rPr>
+        <w:t>הקוראת</w:t>
+      </w:r>
+      <w:r>
+        <w:rPr>
+          <w:rFonts w:ascii="David" w:hAnsi="David" w:cs="David" w:hint="cs"/>
+          <w:sz w:val="28"/>
+          <w:szCs w:val="28"/>
+          <w:rtl/>
+        </w:rPr>
+        <w:t>:</w:t>
+      </w:r>
+    </w:p>
+    <w:p>
+      <w:pPr>
+        <w:pStyle w:val="a4"/>
+        <w:numPr>
+          <w:ilvl w:val="0"/>
+          <w:numId w:val="8"/>
+        </w:numPr>
+        <w:tabs>
+          <w:tab w:val="left" w:pos="1815"/>
+        </w:tabs>
+        <w:bidi/>
+        <w:rPr>
+          <w:rFonts w:ascii="David" w:hAnsi="David" w:cs="David"/>
+          <w:sz w:val="28"/>
+          <w:szCs w:val="28"/>
+        </w:rPr>
+      </w:pPr>
+      <w:r>
+        <w:rPr>
+          <w:rFonts w:ascii="David" w:hAnsi="David" w:cs="David" w:hint="cs"/>
+          <w:sz w:val="28"/>
+          <w:szCs w:val="28"/>
+          <w:rtl/>
+        </w:rPr>
+        <w:t xml:space="preserve">האם השגרה הקוראת </w:t>
+      </w:r>
+      <w:r>
+        <w:rPr>
+          <w:rFonts w:ascii="David" w:hAnsi="David" w:cs="David"/>
+          <w:sz w:val="28"/>
+          <w:szCs w:val="28"/>
+        </w:rPr>
+        <w:t>(caller)</w:t>
+      </w:r>
+      <w:r>
+        <w:rPr>
+          <w:rFonts w:ascii="David" w:hAnsi="David" w:cs="David" w:hint="cs"/>
+          <w:sz w:val="28"/>
+          <w:szCs w:val="28"/>
+          <w:rtl/>
+        </w:rPr>
+        <w:t xml:space="preserve"> מחפשת מקסימום או מינימום.</w:t>
+      </w:r>
+    </w:p>
+    <w:p>
+      <w:pPr>
+        <w:pStyle w:val="a4"/>
+        <w:numPr>
+          <w:ilvl w:val="0"/>
+          <w:numId w:val="8"/>
+        </w:numPr>
+        <w:tabs>
+          <w:tab w:val="left" w:pos="1815"/>
+        </w:tabs>
+        <w:bidi/>
+        <w:rPr>
+          <w:rFonts w:ascii="David" w:hAnsi="David" w:cs="David"/>
+          <w:sz w:val="28"/>
+          <w:szCs w:val="28"/>
+        </w:rPr>
+      </w:pPr>
+      <w:r>
+        <w:rPr>
+          <w:rFonts w:ascii="David" w:hAnsi="David" w:cs="David" w:hint="cs"/>
+          <w:sz w:val="28"/>
+          <w:szCs w:val="28"/>
+          <w:rtl/>
+        </w:rPr>
+        <w:t xml:space="preserve">האם ערך ה </w:t>
+      </w:r>
+      <w:r>
+        <w:rPr>
+          <w:rFonts w:ascii="David" w:hAnsi="David" w:cs="David" w:hint="cs"/>
+          <w:sz w:val="28"/>
+          <w:szCs w:val="28"/>
+        </w:rPr>
+        <w:t>WP</w:t>
+      </w:r>
+      <w:r>
+        <w:rPr>
+          <w:rFonts w:ascii="David" w:hAnsi="David" w:cs="David" w:hint="cs"/>
+          <w:sz w:val="28"/>
+          <w:szCs w:val="28"/>
+          <w:rtl/>
+        </w:rPr>
+        <w:t xml:space="preserve"> שחושב בשגרה הנקראת </w:t>
+      </w:r>
+      <w:r>
+        <w:rPr>
+          <w:rFonts w:ascii="David" w:hAnsi="David" w:cs="David"/>
+          <w:sz w:val="28"/>
+          <w:szCs w:val="28"/>
+        </w:rPr>
+        <w:t>(calle)</w:t>
+      </w:r>
+      <w:r>
+        <w:rPr>
+          <w:rFonts w:ascii="David" w:hAnsi="David" w:cs="David" w:hint="cs"/>
+          <w:sz w:val="28"/>
+          <w:szCs w:val="28"/>
+          <w:rtl/>
+        </w:rPr>
+        <w:t xml:space="preserve"> עדיף על פני זה של השגרה הקוראת.</w:t>
+      </w:r>
+    </w:p>
+    <w:p>
+      <w:pPr>
+        <w:tabs>
+          <w:tab w:val="left" w:pos="1815"/>
+        </w:tabs>
+        <w:bidi/>
+        <w:rPr>
+          <w:rFonts w:ascii="David" w:hAnsi="David" w:cs="David" w:hint="cs"/>
+          <w:sz w:val="28"/>
+          <w:szCs w:val="28"/>
+          <w:rtl/>
+        </w:rPr>
+      </w:pPr>
+      <w:r>
+        <w:rPr>
+          <w:rFonts w:ascii="David" w:hAnsi="David" w:cs="David" w:hint="cs"/>
+          <w:sz w:val="28"/>
+          <w:szCs w:val="28"/>
+          <w:rtl/>
+        </w:rPr>
+        <w:t xml:space="preserve">במידת הצורך השגרה תעדכן את ערכי ה </w:t>
+      </w:r>
+      <w:r>
+        <w:rPr>
+          <w:rFonts w:ascii="David" w:hAnsi="David" w:cs="David"/>
+          <w:sz w:val="28"/>
+          <w:szCs w:val="28"/>
+          <w:rtl/>
+        </w:rPr>
+        <w:t>–</w:t>
+      </w:r>
+      <w:r>
+        <w:rPr>
+          <w:rFonts w:ascii="David" w:hAnsi="David" w:cs="David" w:hint="cs"/>
+          <w:sz w:val="28"/>
+          <w:szCs w:val="28"/>
+          <w:rtl/>
+        </w:rPr>
+        <w:t xml:space="preserve"> </w:t>
+      </w:r>
+      <w:r>
+        <w:rPr>
+          <w:rFonts w:ascii="David" w:hAnsi="David" w:cs="David" w:hint="cs"/>
+          <w:sz w:val="28"/>
+          <w:szCs w:val="28"/>
+        </w:rPr>
+        <w:t>WP</w:t>
+      </w:r>
+      <w:r>
+        <w:rPr>
+          <w:rFonts w:ascii="David" w:hAnsi="David" w:cs="David" w:hint="cs"/>
+          <w:sz w:val="28"/>
+          <w:szCs w:val="28"/>
+          <w:rtl/>
+        </w:rPr>
+        <w:t xml:space="preserve"> , </w:t>
+      </w:r>
+      <w:r>
+        <w:rPr>
+          <w:rFonts w:ascii="David" w:hAnsi="David" w:cs="David" w:hint="cs"/>
+          <w:sz w:val="28"/>
+          <w:szCs w:val="28"/>
+        </w:rPr>
+        <w:t>S</w:t>
+      </w:r>
+      <w:r>
+        <w:rPr>
+          <w:rFonts w:ascii="David" w:hAnsi="David" w:cs="David"/>
+          <w:sz w:val="28"/>
+          <w:szCs w:val="28"/>
+        </w:rPr>
+        <w:t>rcPos, DstPos</w:t>
+      </w:r>
+      <w:r>
+        <w:rPr>
+          <w:rFonts w:ascii="David" w:hAnsi="David" w:cs="David" w:hint="cs"/>
+          <w:sz w:val="28"/>
+          <w:szCs w:val="28"/>
+          <w:rtl/>
+        </w:rPr>
+        <w:t xml:space="preserve"> של השגרה הקוראת.</w:t>
+      </w:r>
     </w:p>
     <w:p>
       <w:pPr>
@@ -3348,79 +3872,334 @@
       </w:pPr>
       <w:r>
         <w:rPr>
-          <w:rFonts w:ascii="David" w:hAnsi="David" w:cs="David" w:hint="cs"/>
-          <w:sz w:val="28"/>
-          <w:szCs w:val="28"/>
-          <w:rtl/>
-        </w:rPr>
-        <w:t>3.</w:t>
-      </w:r>
-      <w:r>
-        <w:rPr>
-          <w:sz w:val="28"/>
-          <w:szCs w:val="28"/>
+          <w:rFonts w:ascii="David" w:hAnsi="David" w:cs="David"/>
+          <w:b/>
+          <w:bCs/>
+          <w:sz w:val="28"/>
+          <w:szCs w:val="28"/>
+          <w:u w:val="single"/>
+        </w:rPr>
+        <w:t>checkWin</w:t>
+      </w:r>
+      <w:r>
+        <w:rPr>
+          <w:rFonts w:ascii="David" w:hAnsi="David" w:cs="David" w:hint="cs"/>
+          <w:sz w:val="28"/>
+          <w:szCs w:val="28"/>
+          <w:u w:val="single"/>
+          <w:rtl/>
         </w:rPr>
         <w:t xml:space="preserve"> </w:t>
       </w:r>
-      <w:r>
-        <w:rPr>
-          <w:rFonts w:ascii="David" w:hAnsi="David" w:cs="David"/>
+    </w:p>
+    <w:p>
+      <w:pPr>
+        <w:tabs>
+          <w:tab w:val="left" w:pos="1815"/>
+        </w:tabs>
+        <w:bidi/>
+        <w:rPr>
+          <w:rFonts w:ascii="David" w:hAnsi="David" w:cs="David"/>
+          <w:sz w:val="28"/>
+          <w:szCs w:val="28"/>
+          <w:rtl/>
+        </w:rPr>
+      </w:pPr>
+      <w:r>
+        <w:rPr>
+          <w:rFonts w:ascii="David" w:hAnsi="David" w:cs="David" w:hint="cs"/>
+          <w:sz w:val="28"/>
+          <w:szCs w:val="28"/>
+          <w:rtl/>
+        </w:rPr>
+        <w:t xml:space="preserve">שגרה </w:t>
+      </w:r>
+      <w:r>
+        <w:rPr>
+          <w:rFonts w:ascii="David" w:hAnsi="David" w:cs="David" w:hint="cs"/>
+          <w:sz w:val="28"/>
+          <w:szCs w:val="28"/>
+          <w:rtl/>
+        </w:rPr>
+        <w:t>הבודקת</w:t>
+      </w:r>
+      <w:r>
+        <w:rPr>
+          <w:rFonts w:ascii="David" w:hAnsi="David" w:cs="David" w:hint="cs"/>
+          <w:sz w:val="28"/>
+          <w:szCs w:val="28"/>
+          <w:rtl/>
+        </w:rPr>
+        <w:t xml:space="preserve"> עבור לוח נתון </w:t>
+      </w:r>
+      <w:r>
+        <w:rPr>
+          <w:rFonts w:ascii="David" w:hAnsi="David" w:cs="David" w:hint="cs"/>
+          <w:sz w:val="28"/>
+          <w:szCs w:val="28"/>
+          <w:rtl/>
+        </w:rPr>
+        <w:t>ו</w:t>
+      </w:r>
+      <w:r>
+        <w:rPr>
+          <w:rFonts w:ascii="David" w:hAnsi="David" w:cs="David" w:hint="cs"/>
+          <w:sz w:val="28"/>
+          <w:szCs w:val="28"/>
+          <w:rtl/>
+        </w:rPr>
+        <w:t>שחקן נתון</w:t>
+      </w:r>
+      <w:r>
+        <w:rPr>
+          <w:rFonts w:ascii="David" w:hAnsi="David" w:cs="David" w:hint="cs"/>
+          <w:sz w:val="28"/>
+          <w:szCs w:val="28"/>
+          <w:rtl/>
+        </w:rPr>
+        <w:t xml:space="preserve"> האם השחקן</w:t>
+      </w:r>
+      <w:r>
+        <w:rPr>
+          <w:rFonts w:ascii="David" w:hAnsi="David" w:cs="David" w:hint="cs"/>
+          <w:sz w:val="28"/>
+          <w:szCs w:val="28"/>
+          <w:rtl/>
+        </w:rPr>
+        <w:t xml:space="preserve"> ניצח.</w:t>
+      </w:r>
+    </w:p>
+    <w:p>
+      <w:pPr>
+        <w:tabs>
+          <w:tab w:val="left" w:pos="1815"/>
+        </w:tabs>
+        <w:bidi/>
+        <w:rPr>
+          <w:rFonts w:ascii="David" w:hAnsi="David" w:cs="David"/>
+          <w:sz w:val="28"/>
+          <w:szCs w:val="28"/>
+          <w:rtl/>
+        </w:rPr>
+      </w:pPr>
+      <w:r>
+        <w:rPr>
+          <w:rFonts w:ascii="David" w:hAnsi="David" w:cs="David" w:hint="cs"/>
+          <w:sz w:val="28"/>
+          <w:szCs w:val="28"/>
+          <w:rtl/>
+        </w:rPr>
+        <w:t>קלט:</w:t>
+      </w:r>
+      <w:r>
+        <w:rPr>
+          <w:rFonts w:ascii="David" w:hAnsi="David" w:cs="David" w:hint="cs"/>
+          <w:sz w:val="28"/>
+          <w:szCs w:val="28"/>
+          <w:rtl/>
+        </w:rPr>
+        <w:t xml:space="preserve"> כתובת של התווית המכילה את הלוח במצב הנוכחי ומספר השחקן הנוכחי.</w:t>
+      </w:r>
+    </w:p>
+    <w:p>
+      <w:pPr>
+        <w:tabs>
+          <w:tab w:val="left" w:pos="1815"/>
+        </w:tabs>
+        <w:bidi/>
+        <w:rPr>
+          <w:rFonts w:ascii="David" w:hAnsi="David" w:cs="David"/>
+          <w:sz w:val="28"/>
+          <w:szCs w:val="28"/>
+          <w:rtl/>
+        </w:rPr>
+      </w:pPr>
+      <w:r>
+        <w:rPr>
+          <w:rFonts w:ascii="David" w:hAnsi="David" w:cs="David" w:hint="cs"/>
+          <w:sz w:val="28"/>
+          <w:szCs w:val="28"/>
+          <w:rtl/>
+        </w:rPr>
+        <w:t>פלט : 1 עבור ניצחון של השחקן הנוכחי, אחרת 1-. הפלט יוחזר בראש המחסנית.</w:t>
+      </w:r>
+    </w:p>
+    <w:p>
+      <w:pPr>
+        <w:tabs>
+          <w:tab w:val="left" w:pos="1815"/>
+        </w:tabs>
+        <w:bidi/>
+        <w:rPr>
+          <w:rFonts w:ascii="David" w:hAnsi="David" w:cs="David"/>
+          <w:sz w:val="28"/>
+          <w:szCs w:val="28"/>
+          <w:rtl/>
+        </w:rPr>
+      </w:pPr>
+      <w:r>
+        <w:rPr>
+          <w:rFonts w:ascii="David" w:hAnsi="David" w:cs="David" w:hint="cs"/>
+          <w:sz w:val="28"/>
+          <w:szCs w:val="28"/>
+          <w:rtl/>
+        </w:rPr>
+        <w:t xml:space="preserve">שגרה זו מחשבת ניצחון עבור השחקן הנוכחי באופן הבא: השגרה קוראת לשגרה </w:t>
+      </w:r>
+      <w:r>
+        <w:rPr>
+          <w:rFonts w:ascii="David" w:hAnsi="David" w:cs="David"/>
+          <w:sz w:val="28"/>
+          <w:szCs w:val="28"/>
+        </w:rPr>
+        <w:t>countWB</w:t>
+      </w:r>
+      <w:r>
+        <w:rPr>
+          <w:rFonts w:ascii="David" w:hAnsi="David" w:cs="David" w:hint="cs"/>
+          <w:sz w:val="28"/>
+          <w:szCs w:val="28"/>
+          <w:rtl/>
+        </w:rPr>
+        <w:t xml:space="preserve"> שסופרת את הכלים השחורים והלבנים שנמצאים על הלוח במצב הנתון (ומחזירה אותם בראש המחסנית). לאחר מכן מתבצעת בדיקה אם לשחקן היריב אין כלים על הלוח, אם כן תחזיר 1 כפלט, אם לא תבדוק את מספר הכלים של השחקן הנוכחי ואם הוא 0 תחזיר 1- כפלט. לאחר מכן</w:t>
+      </w:r>
+      <w:r>
+        <w:rPr>
+          <w:rFonts w:ascii="David" w:hAnsi="David" w:cs="David" w:hint="cs"/>
+          <w:sz w:val="28"/>
+          <w:szCs w:val="28"/>
+          <w:rtl/>
+        </w:rPr>
+        <w:t>,</w:t>
+      </w:r>
+      <w:r>
+        <w:rPr>
+          <w:rFonts w:ascii="David" w:hAnsi="David" w:cs="David" w:hint="cs"/>
+          <w:sz w:val="28"/>
+          <w:szCs w:val="28"/>
+          <w:rtl/>
+        </w:rPr>
+        <w:t xml:space="preserve"> אם מספר הכלים של שני השחקנים שונה מאפס ולאף אחד מהשחקנים אין אפשרות לביצוע מהלך חוקי</w:t>
+      </w:r>
+      <w:r>
+        <w:rPr>
+          <w:rFonts w:ascii="David" w:hAnsi="David" w:cs="David" w:hint="cs"/>
+          <w:sz w:val="28"/>
+          <w:szCs w:val="28"/>
+          <w:rtl/>
+        </w:rPr>
+        <w:t xml:space="preserve"> השגרה</w:t>
+      </w:r>
+      <w:r>
+        <w:rPr>
+          <w:rFonts w:ascii="David" w:hAnsi="David" w:cs="David" w:hint="cs"/>
+          <w:sz w:val="28"/>
+          <w:szCs w:val="28"/>
+          <w:rtl/>
+        </w:rPr>
+        <w:t xml:space="preserve"> תבדוק אם מספר הכלים של השחקן הנוכחי גדול משל היריב ואם כן אז הוא ניצח ויוחזר 1 כפלט.</w:t>
+      </w:r>
+    </w:p>
+    <w:p>
+      <w:pPr>
+        <w:tabs>
+          <w:tab w:val="left" w:pos="1815"/>
+        </w:tabs>
+        <w:bidi/>
+        <w:rPr>
+          <w:rFonts w:ascii="David" w:hAnsi="David" w:cs="David"/>
+          <w:sz w:val="28"/>
+          <w:szCs w:val="28"/>
+          <w:rtl/>
+        </w:rPr>
+      </w:pPr>
+    </w:p>
+    <w:p>
+      <w:pPr>
+        <w:tabs>
+          <w:tab w:val="left" w:pos="1815"/>
+        </w:tabs>
+        <w:bidi/>
+        <w:rPr>
+          <w:rFonts w:ascii="David" w:hAnsi="David" w:cs="David"/>
+          <w:sz w:val="28"/>
+          <w:szCs w:val="28"/>
+          <w:rtl/>
+        </w:rPr>
+      </w:pPr>
+    </w:p>
+    <w:p>
+      <w:pPr>
+        <w:tabs>
+          <w:tab w:val="left" w:pos="1815"/>
+        </w:tabs>
+        <w:bidi/>
+        <w:rPr>
+          <w:rFonts w:ascii="David" w:hAnsi="David" w:cs="David"/>
+          <w:sz w:val="28"/>
+          <w:szCs w:val="28"/>
+          <w:rtl/>
+        </w:rPr>
+      </w:pPr>
+    </w:p>
+    <w:p>
+      <w:pPr>
+        <w:tabs>
+          <w:tab w:val="left" w:pos="1815"/>
+        </w:tabs>
+        <w:bidi/>
+        <w:rPr>
+          <w:rFonts w:ascii="David" w:hAnsi="David" w:cs="David"/>
+          <w:b/>
+          <w:bCs/>
           <w:sz w:val="28"/>
           <w:szCs w:val="28"/>
           <w:u w:val="single"/>
-        </w:rPr>
-        <w:t>checkWin</w:t>
-      </w:r>
-      <w:r>
-        <w:rPr>
-          <w:rFonts w:ascii="David" w:hAnsi="David" w:cs="David" w:hint="cs"/>
+          <w:rtl/>
+        </w:rPr>
+      </w:pPr>
+      <w:r>
+        <w:rPr>
+          <w:rFonts w:ascii="David" w:hAnsi="David" w:cs="David"/>
+          <w:b/>
+          <w:bCs/>
           <w:sz w:val="28"/>
           <w:szCs w:val="28"/>
           <w:u w:val="single"/>
-          <w:rtl/>
-        </w:rPr>
-        <w:t xml:space="preserve">- </w:t>
-      </w:r>
-    </w:p>
-    <w:p>
-      <w:pPr>
-        <w:tabs>
-          <w:tab w:val="left" w:pos="1815"/>
-        </w:tabs>
-        <w:bidi/>
-        <w:rPr>
-          <w:rFonts w:ascii="David" w:hAnsi="David" w:cs="David"/>
-          <w:sz w:val="28"/>
-          <w:szCs w:val="28"/>
-          <w:rtl/>
-        </w:rPr>
-      </w:pPr>
-      <w:r>
-        <w:rPr>
-          <w:rFonts w:ascii="David" w:hAnsi="David" w:cs="David" w:hint="cs"/>
-          <w:sz w:val="28"/>
-          <w:szCs w:val="28"/>
-          <w:rtl/>
-        </w:rPr>
-        <w:t xml:space="preserve">הסבר על השגרה: שגרה זו מחשבת ניצחון עבור השחקן </w:t>
-      </w:r>
-      <w:r>
-        <w:rPr>
-          <w:rFonts w:ascii="David" w:hAnsi="David" w:cs="David" w:hint="cs"/>
-          <w:sz w:val="28"/>
-          <w:szCs w:val="28"/>
-          <w:rtl/>
-        </w:rPr>
-        <w:t>הנוכחי באופן הבא: השגרה קוראת ל</w:t>
-      </w:r>
-      <w:r>
-        <w:rPr>
-          <w:rFonts w:ascii="David" w:hAnsi="David" w:cs="David" w:hint="cs"/>
-          <w:sz w:val="28"/>
-          <w:szCs w:val="28"/>
-          <w:rtl/>
-        </w:rPr>
-        <w:t>שגרה</w:t>
+        </w:rPr>
+        <w:lastRenderedPageBreak/>
+        <w:t>calcWP</w:t>
+      </w:r>
+    </w:p>
+    <w:p>
+      <w:pPr>
+        <w:tabs>
+          <w:tab w:val="left" w:pos="1815"/>
+        </w:tabs>
+        <w:bidi/>
+        <w:rPr>
+          <w:rFonts w:ascii="David" w:hAnsi="David" w:cs="David"/>
+          <w:sz w:val="28"/>
+          <w:szCs w:val="28"/>
+        </w:rPr>
+      </w:pPr>
+      <w:r>
+        <w:rPr>
+          <w:rFonts w:ascii="David" w:hAnsi="David" w:cs="David" w:hint="cs"/>
+          <w:sz w:val="28"/>
+          <w:szCs w:val="28"/>
+          <w:rtl/>
+        </w:rPr>
+        <w:t>שגרה זו מחשבת את הערך המיטבי בהתאם למצב הנתון של הלוח ולשחקן אותו בודקים</w:t>
+      </w:r>
+      <w:r>
+        <w:rPr>
+          <w:rFonts w:ascii="David" w:hAnsi="David" w:cs="David" w:hint="cs"/>
+          <w:sz w:val="28"/>
+          <w:szCs w:val="28"/>
+          <w:rtl/>
+        </w:rPr>
+        <w:t>.</w:t>
       </w:r>
       <w:r>
         <w:rPr>
@@ -3431,6 +4210,127 @@
         </w:rPr>
         <w:t xml:space="preserve"> </w:t>
       </w:r>
+    </w:p>
+    <w:p>
+      <w:pPr>
+        <w:tabs>
+          <w:tab w:val="left" w:pos="1815"/>
+        </w:tabs>
+        <w:bidi/>
+        <w:rPr>
+          <w:rFonts w:ascii="David" w:hAnsi="David" w:cs="David"/>
+          <w:sz w:val="28"/>
+          <w:szCs w:val="28"/>
+          <w:rtl/>
+        </w:rPr>
+      </w:pPr>
+      <w:r>
+        <w:rPr>
+          <w:rFonts w:ascii="David" w:hAnsi="David" w:cs="David" w:hint="cs"/>
+          <w:sz w:val="28"/>
+          <w:szCs w:val="28"/>
+          <w:rtl/>
+        </w:rPr>
+        <w:t>קלט: כתובת של התווית המכילה את הלוח במצב הנוכחי ומספר השחקן ה</w:t>
+      </w:r>
+      <w:r>
+        <w:rPr>
+          <w:rFonts w:ascii="David" w:hAnsi="David" w:cs="David" w:hint="cs"/>
+          <w:sz w:val="28"/>
+          <w:szCs w:val="28"/>
+          <w:rtl/>
+        </w:rPr>
+        <w:t>נבדק</w:t>
+      </w:r>
+      <w:r>
+        <w:rPr>
+          <w:rFonts w:ascii="David" w:hAnsi="David" w:cs="David" w:hint="cs"/>
+          <w:sz w:val="28"/>
+          <w:szCs w:val="28"/>
+          <w:rtl/>
+        </w:rPr>
+        <w:t>.</w:t>
+      </w:r>
+    </w:p>
+    <w:p>
+      <w:pPr>
+        <w:tabs>
+          <w:tab w:val="left" w:pos="1815"/>
+        </w:tabs>
+        <w:bidi/>
+        <w:rPr>
+          <w:rFonts w:ascii="David" w:hAnsi="David" w:cs="David"/>
+          <w:sz w:val="28"/>
+          <w:szCs w:val="28"/>
+          <w:rtl/>
+        </w:rPr>
+      </w:pPr>
+      <w:r>
+        <w:rPr>
+          <w:rFonts w:ascii="David" w:hAnsi="David" w:cs="David" w:hint="cs"/>
+          <w:sz w:val="28"/>
+          <w:szCs w:val="28"/>
+          <w:rtl/>
+        </w:rPr>
+        <w:t>פלט: הציון (</w:t>
+      </w:r>
+      <w:r>
+        <w:rPr>
+          <w:rFonts w:ascii="David" w:hAnsi="David" w:cs="David"/>
+          <w:sz w:val="28"/>
+          <w:szCs w:val="28"/>
+        </w:rPr>
+        <w:t>WP</w:t>
+      </w:r>
+      <w:r>
+        <w:rPr>
+          <w:rFonts w:ascii="David" w:hAnsi="David" w:cs="David" w:hint="cs"/>
+          <w:sz w:val="28"/>
+          <w:szCs w:val="28"/>
+          <w:rtl/>
+        </w:rPr>
+        <w:t xml:space="preserve">) המתאים ללוח שהתקבל, יוחזר ברגיסטר </w:t>
+      </w:r>
+      <w:r>
+        <w:rPr>
+          <w:rFonts w:ascii="David" w:hAnsi="David" w:cs="David"/>
+          <w:sz w:val="28"/>
+          <w:szCs w:val="28"/>
+        </w:rPr>
+        <w:t>R4</w:t>
+      </w:r>
+      <w:r>
+        <w:rPr>
+          <w:rFonts w:ascii="David" w:hAnsi="David" w:cs="David" w:hint="cs"/>
+          <w:sz w:val="28"/>
+          <w:szCs w:val="28"/>
+          <w:rtl/>
+        </w:rPr>
+        <w:t>.</w:t>
+      </w:r>
+    </w:p>
+    <w:p>
+      <w:pPr>
+        <w:tabs>
+          <w:tab w:val="left" w:pos="1815"/>
+        </w:tabs>
+        <w:bidi/>
+        <w:rPr>
+          <w:rFonts w:ascii="David" w:hAnsi="David" w:cs="David" w:hint="cs"/>
+          <w:sz w:val="28"/>
+          <w:szCs w:val="28"/>
+          <w:rtl/>
+        </w:rPr>
+      </w:pPr>
+      <w:r>
+        <w:rPr>
+          <w:rFonts w:ascii="David" w:hAnsi="David" w:cs="David" w:hint="cs"/>
+          <w:sz w:val="28"/>
+          <w:szCs w:val="28"/>
+          <w:rtl/>
+        </w:rPr>
+        <w:t xml:space="preserve">השגרה קוראת לשגרה </w:t>
+      </w:r>
       <w:r>
         <w:rPr>
           <w:rFonts w:ascii="David" w:hAnsi="David" w:cs="David"/>
@@ -3446,93 +4346,76 @@
           <w:szCs w:val="28"/>
           <w:rtl/>
         </w:rPr>
-        <w:t xml:space="preserve"> שסופרת את הכלים השחורים והלבנים שנמצאים על הלוח במצב הנתון (ומחזירה אותם בראש המחסנית). לאחר מכן מתבצעת בדיקה אם לשחקן היריב אין כלים על הלוח, אם כן תחזיר 1 כפלט, אם לא תבדוק את מספר הכלים של השחקן הנוכחי ואם הוא 0 תחזיר 1- כפלט. לאחר מכן אם מספר הכלים של שני השחקנים שונה מאפס ולאף אחד מהשחקנים אין אפשרות לביצוע מהלך חוקי, תבדוק אם מספר הכלים של השחקן הנוכחי גדול משל היריב ואם כן אז הוא ניצח ויוחזר 1 כפלט.</w:t>
-      </w:r>
-    </w:p>
-    <w:p>
-      <w:pPr>
-        <w:tabs>
-          <w:tab w:val="left" w:pos="1815"/>
-        </w:tabs>
-        <w:bidi/>
-        <w:rPr>
-          <w:rFonts w:ascii="David" w:hAnsi="David" w:cs="David"/>
-          <w:sz w:val="28"/>
-          <w:szCs w:val="28"/>
-          <w:rtl/>
-        </w:rPr>
-      </w:pPr>
-      <w:r>
-        <w:rPr>
-          <w:rFonts w:ascii="David" w:hAnsi="David" w:cs="David" w:hint="cs"/>
-          <w:sz w:val="28"/>
-          <w:szCs w:val="28"/>
-          <w:rtl/>
-        </w:rPr>
-        <w:t>קלט: כתובת של התווית המכילה את הלוח במצב הנוכחי ומספר השחקן הנוכחי.</w:t>
-      </w:r>
-    </w:p>
-    <w:p>
-      <w:pPr>
-        <w:tabs>
-          <w:tab w:val="left" w:pos="1815"/>
-        </w:tabs>
-        <w:bidi/>
-        <w:rPr>
-          <w:rFonts w:ascii="David" w:hAnsi="David" w:cs="David"/>
-          <w:sz w:val="28"/>
-          <w:szCs w:val="28"/>
-          <w:rtl/>
-        </w:rPr>
-      </w:pPr>
-      <w:r>
-        <w:rPr>
-          <w:rFonts w:ascii="David" w:hAnsi="David" w:cs="David" w:hint="cs"/>
-          <w:sz w:val="28"/>
-          <w:szCs w:val="28"/>
-          <w:rtl/>
-        </w:rPr>
-        <w:t>פלט : 1 עבור ניצחון של השחקן הנוכחי, אחרת 1-. הפלט יוחזר בראש המחסנית.</w:t>
-      </w:r>
-    </w:p>
-    <w:p>
-      <w:pPr>
-        <w:tabs>
-          <w:tab w:val="left" w:pos="1815"/>
-        </w:tabs>
-        <w:bidi/>
-        <w:rPr>
-          <w:rFonts w:ascii="David" w:hAnsi="David" w:cs="David"/>
-          <w:sz w:val="28"/>
-          <w:szCs w:val="28"/>
-          <w:rtl/>
-        </w:rPr>
-      </w:pPr>
-    </w:p>
-    <w:p>
-      <w:pPr>
-        <w:tabs>
-          <w:tab w:val="left" w:pos="1815"/>
-        </w:tabs>
-        <w:bidi/>
-        <w:rPr>
-          <w:rFonts w:ascii="David" w:hAnsi="David" w:cs="David"/>
-          <w:sz w:val="28"/>
-          <w:szCs w:val="28"/>
-          <w:rtl/>
-        </w:rPr>
-      </w:pPr>
-    </w:p>
-    <w:p>
-      <w:pPr>
-        <w:tabs>
-          <w:tab w:val="left" w:pos="1815"/>
-        </w:tabs>
-        <w:bidi/>
-        <w:rPr>
-          <w:rFonts w:ascii="David" w:hAnsi="David" w:cs="David"/>
-          <w:sz w:val="28"/>
-          <w:szCs w:val="28"/>
+        <w:t xml:space="preserve"> שמחזירה את מספר הכלים מכל צבע. לאחר הקריאה מתבצע </w:t>
+      </w:r>
+      <w:r>
+        <w:rPr>
+          <w:rFonts w:ascii="David" w:hAnsi="David" w:cs="David" w:hint="cs"/>
+          <w:sz w:val="28"/>
+          <w:szCs w:val="28"/>
+          <w:rtl/>
+        </w:rPr>
+        <w:t>ה</w:t>
+      </w:r>
+      <w:r>
+        <w:rPr>
+          <w:rFonts w:ascii="David" w:hAnsi="David" w:cs="David" w:hint="cs"/>
+          <w:sz w:val="28"/>
+          <w:szCs w:val="28"/>
+          <w:rtl/>
+        </w:rPr>
+        <w:t>חישוב של מספר הכלים של השחקן הנבדק פחות מספר הכלים של השחקן היריב</w:t>
+      </w:r>
+      <w:r>
+        <w:rPr>
+          <w:rFonts w:ascii="David" w:hAnsi="David" w:cs="David" w:hint="cs"/>
+          <w:sz w:val="28"/>
+          <w:szCs w:val="28"/>
+          <w:rtl/>
+        </w:rPr>
+        <w:t>, אשר מוחזר כפלט.</w:t>
+      </w:r>
+    </w:p>
+    <w:p>
+      <w:pPr>
+        <w:tabs>
+          <w:tab w:val="left" w:pos="1815"/>
+        </w:tabs>
+        <w:bidi/>
+        <w:rPr>
+          <w:rFonts w:ascii="David" w:hAnsi="David" w:cs="David"/>
+          <w:sz w:val="28"/>
+          <w:szCs w:val="28"/>
+          <w:rtl/>
+        </w:rPr>
+      </w:pPr>
+    </w:p>
+    <w:p>
+      <w:pPr>
+        <w:tabs>
+          <w:tab w:val="left" w:pos="1815"/>
+        </w:tabs>
+        <w:bidi/>
+        <w:rPr>
+          <w:rFonts w:ascii="David" w:hAnsi="David" w:cs="David"/>
+          <w:sz w:val="28"/>
+          <w:szCs w:val="28"/>
+          <w:rtl/>
+        </w:rPr>
+      </w:pPr>
+    </w:p>
+    <w:p>
+      <w:pPr>
+        <w:tabs>
+          <w:tab w:val="left" w:pos="1815"/>
+        </w:tabs>
+        <w:bidi/>
+        <w:rPr>
+          <w:rFonts w:ascii="David" w:hAnsi="David" w:cs="David"/>
+          <w:b/>
+          <w:bCs/>
+          <w:sz w:val="40"/>
+          <w:szCs w:val="40"/>
           <w:u w:val="single"/>
           <w:rtl/>
         </w:rPr>
@@ -3540,79 +4423,961 @@
       <w:r>
         <w:rPr>
           <w:rFonts w:ascii="David" w:hAnsi="David" w:cs="David" w:hint="cs"/>
-          <w:sz w:val="28"/>
-          <w:szCs w:val="28"/>
-          <w:rtl/>
-        </w:rPr>
-        <w:t>4.</w:t>
-      </w:r>
-      <w:r>
-        <w:rPr>
-          <w:rFonts w:ascii="David" w:hAnsi="David" w:cs="David"/>
-          <w:sz w:val="28"/>
-          <w:szCs w:val="28"/>
+          <w:b/>
+          <w:bCs/>
+          <w:sz w:val="40"/>
+          <w:szCs w:val="40"/>
           <w:u w:val="single"/>
-        </w:rPr>
-        <w:t xml:space="preserve"> calcWP</w:t>
-      </w:r>
-      <w:r>
-        <w:rPr>
-          <w:rFonts w:ascii="David" w:hAnsi="David" w:cs="David" w:hint="cs"/>
+          <w:rtl/>
+        </w:rPr>
+        <w:t>פונקציות עזר:</w:t>
+      </w:r>
+    </w:p>
+    <w:p>
+      <w:pPr>
+        <w:tabs>
+          <w:tab w:val="left" w:pos="1815"/>
+        </w:tabs>
+        <w:bidi/>
+        <w:rPr>
+          <w:rFonts w:ascii="David" w:hAnsi="David" w:cs="David" w:hint="cs"/>
+          <w:b/>
+          <w:bCs/>
           <w:sz w:val="28"/>
           <w:szCs w:val="28"/>
           <w:u w:val="single"/>
           <w:rtl/>
         </w:rPr>
-        <w:t>-</w:t>
-      </w:r>
-    </w:p>
-    <w:p>
-      <w:pPr>
-        <w:tabs>
-          <w:tab w:val="left" w:pos="1815"/>
-        </w:tabs>
-        <w:bidi/>
-        <w:rPr>
-          <w:rFonts w:ascii="David" w:hAnsi="David" w:cs="David"/>
-          <w:sz w:val="28"/>
-          <w:szCs w:val="28"/>
-          <w:rtl/>
-        </w:rPr>
-      </w:pPr>
-      <w:r>
-        <w:rPr>
-          <w:rFonts w:ascii="David" w:hAnsi="David" w:cs="David" w:hint="cs"/>
-          <w:sz w:val="28"/>
-          <w:szCs w:val="28"/>
-          <w:rtl/>
-        </w:rPr>
-        <w:t>הסבר על השגרה: השגרה</w:t>
-      </w:r>
-      <w:r>
-        <w:rPr>
-          <w:rFonts w:ascii="David" w:hAnsi="David" w:cs="David" w:hint="cs"/>
-          <w:sz w:val="28"/>
-          <w:szCs w:val="28"/>
-          <w:rtl/>
-        </w:rPr>
-        <w:t xml:space="preserve">  קוראת לשגרה </w:t>
-      </w:r>
-      <w:r>
-        <w:rPr>
-          <w:rFonts w:ascii="David" w:hAnsi="David" w:cs="David"/>
-          <w:sz w:val="28"/>
-          <w:szCs w:val="28"/>
-        </w:rPr>
+      </w:pPr>
+      <w:r>
+        <w:rPr>
+          <w:rFonts w:ascii="David" w:hAnsi="David" w:cs="David"/>
+          <w:b/>
+          <w:bCs/>
+          <w:sz w:val="28"/>
+          <w:szCs w:val="28"/>
+          <w:u w:val="single"/>
+        </w:rPr>
+        <w:t xml:space="preserve"> </w:t>
+      </w:r>
+      <w:r>
+        <w:rPr>
+          <w:rFonts w:ascii="David" w:hAnsi="David" w:cs="David"/>
+          <w:b/>
+          <w:bCs/>
+          <w:sz w:val="28"/>
+          <w:szCs w:val="28"/>
+          <w:u w:val="single"/>
+        </w:rPr>
+        <w:t>WhiteMo</w:t>
+      </w:r>
+      <w:r>
+        <w:rPr>
+          <w:rFonts w:ascii="David" w:hAnsi="David" w:cs="David"/>
+          <w:b/>
+          <w:bCs/>
+          <w:sz w:val="28"/>
+          <w:szCs w:val="28"/>
+          <w:u w:val="single"/>
+        </w:rPr>
+        <w:t>v</w:t>
+      </w:r>
+      <w:r>
+        <w:rPr>
+          <w:rFonts w:ascii="David" w:hAnsi="David" w:cs="David" w:hint="cs"/>
+          <w:b/>
+          <w:bCs/>
+          <w:sz w:val="28"/>
+          <w:szCs w:val="28"/>
+          <w:u w:val="single"/>
+          <w:rtl/>
+        </w:rPr>
+        <w:t xml:space="preserve">, </w:t>
+      </w:r>
+      <w:r>
+        <w:rPr>
+          <w:rFonts w:ascii="David" w:hAnsi="David" w:cs="David"/>
+          <w:b/>
+          <w:bCs/>
+          <w:sz w:val="28"/>
+          <w:szCs w:val="28"/>
+          <w:u w:val="single"/>
+        </w:rPr>
+        <w:t>Blackmov</w:t>
+      </w:r>
+      <w:r>
+        <w:rPr>
+          <w:rFonts w:ascii="David" w:hAnsi="David" w:cs="David" w:hint="cs"/>
+          <w:b/>
+          <w:bCs/>
+          <w:sz w:val="28"/>
+          <w:szCs w:val="28"/>
+          <w:u w:val="single"/>
+          <w:rtl/>
+        </w:rPr>
+        <w:t xml:space="preserve"> </w:t>
+      </w:r>
+    </w:p>
+    <w:p>
+      <w:pPr>
+        <w:tabs>
+          <w:tab w:val="left" w:pos="1815"/>
+        </w:tabs>
+        <w:bidi/>
+        <w:rPr>
+          <w:rFonts w:ascii="David" w:hAnsi="David" w:cs="David"/>
+          <w:sz w:val="28"/>
+          <w:szCs w:val="28"/>
+          <w:rtl/>
+        </w:rPr>
+      </w:pPr>
+      <w:r>
+        <w:rPr>
+          <w:rFonts w:ascii="David" w:hAnsi="David" w:cs="David" w:hint="cs"/>
+          <w:sz w:val="28"/>
+          <w:szCs w:val="28"/>
+          <w:rtl/>
+        </w:rPr>
+        <w:t xml:space="preserve">שגרות אלה יהוו חלק משגרת המשחק הראשית. שגרות אלה יקראו כאשר נמצא מהלך חוקי </w:t>
+      </w:r>
+      <w:r>
+        <w:rPr>
+          <w:rFonts w:ascii="David" w:hAnsi="David" w:cs="David" w:hint="cs"/>
+          <w:sz w:val="28"/>
+          <w:szCs w:val="28"/>
+          <w:rtl/>
+        </w:rPr>
+        <w:t xml:space="preserve">עבור כלי מסוים. </w:t>
+      </w:r>
+      <w:r>
+        <w:rPr>
+          <w:rFonts w:ascii="David" w:hAnsi="David" w:cs="David" w:hint="cs"/>
+          <w:sz w:val="28"/>
+          <w:szCs w:val="28"/>
+          <w:rtl/>
+        </w:rPr>
+        <w:t xml:space="preserve">שגרות אלה יעדכנו את הלוח למצב שלאחר ביצוע הצעד ויכינו את המחסנית לקראת קריאה לפונקציה הרקורסיבית </w:t>
+      </w:r>
+      <w:r>
+        <w:rPr>
+          <w:rFonts w:ascii="David" w:hAnsi="David" w:cs="David"/>
+          <w:sz w:val="28"/>
+          <w:szCs w:val="28"/>
+        </w:rPr>
+        <w:t>getWPRec</w:t>
+      </w:r>
+      <w:r>
+        <w:rPr>
+          <w:rFonts w:ascii="David" w:hAnsi="David" w:cs="David" w:hint="cs"/>
+          <w:sz w:val="28"/>
+          <w:szCs w:val="28"/>
+          <w:rtl/>
+        </w:rPr>
+        <w:t xml:space="preserve">. </w:t>
+      </w:r>
+      <w:r>
+        <w:rPr>
+          <w:rFonts w:ascii="David" w:hAnsi="David" w:cs="David" w:hint="cs"/>
+          <w:sz w:val="28"/>
+          <w:szCs w:val="28"/>
+          <w:rtl/>
+        </w:rPr>
+        <w:t>בהכנה לקריאה</w:t>
+      </w:r>
+      <w:r>
+        <w:rPr>
+          <w:rFonts w:ascii="David" w:hAnsi="David" w:cs="David" w:hint="cs"/>
+          <w:sz w:val="28"/>
+          <w:szCs w:val="28"/>
+          <w:rtl/>
+        </w:rPr>
+        <w:t xml:space="preserve"> הרקורסיבית</w:t>
+      </w:r>
+      <w:r>
+        <w:rPr>
+          <w:rFonts w:ascii="David" w:hAnsi="David" w:cs="David" w:hint="cs"/>
+          <w:sz w:val="28"/>
+          <w:szCs w:val="28"/>
+          <w:rtl/>
+        </w:rPr>
+        <w:t xml:space="preserve"> תתבצענה הפעולות הבאות:</w:t>
+      </w:r>
+    </w:p>
+    <w:p>
+      <w:pPr>
+        <w:pStyle w:val="a4"/>
+        <w:numPr>
+          <w:ilvl w:val="0"/>
+          <w:numId w:val="10"/>
+        </w:numPr>
+        <w:tabs>
+          <w:tab w:val="left" w:pos="1815"/>
+        </w:tabs>
+        <w:bidi/>
+        <w:rPr>
+          <w:rFonts w:ascii="David" w:hAnsi="David" w:cs="David"/>
+          <w:sz w:val="28"/>
+          <w:szCs w:val="28"/>
+        </w:rPr>
+      </w:pPr>
+      <w:r>
+        <w:rPr>
+          <w:rFonts w:ascii="David" w:hAnsi="David" w:cs="David" w:hint="cs"/>
+          <w:sz w:val="28"/>
+          <w:szCs w:val="28"/>
+          <w:rtl/>
+        </w:rPr>
+        <w:t>גיבוי הרגיסטרים</w:t>
+      </w:r>
+      <w:r>
+        <w:rPr>
+          <w:rFonts w:ascii="David" w:hAnsi="David" w:cs="David" w:hint="cs"/>
+          <w:sz w:val="28"/>
+          <w:szCs w:val="28"/>
+          <w:rtl/>
+        </w:rPr>
+        <w:t>.</w:t>
+      </w:r>
+    </w:p>
+    <w:p>
+      <w:pPr>
+        <w:pStyle w:val="a4"/>
+        <w:numPr>
+          <w:ilvl w:val="0"/>
+          <w:numId w:val="10"/>
+        </w:numPr>
+        <w:tabs>
+          <w:tab w:val="left" w:pos="1815"/>
+        </w:tabs>
+        <w:bidi/>
+        <w:rPr>
+          <w:rFonts w:ascii="David" w:hAnsi="David" w:cs="David"/>
+          <w:sz w:val="28"/>
+          <w:szCs w:val="28"/>
+        </w:rPr>
+      </w:pPr>
+      <w:r>
+        <w:rPr>
+          <w:rFonts w:ascii="David" w:hAnsi="David" w:cs="David" w:hint="cs"/>
+          <w:sz w:val="28"/>
+          <w:szCs w:val="28"/>
+          <w:rtl/>
+        </w:rPr>
+        <w:t>הכנסת מינימום</w:t>
+      </w:r>
+      <w:r>
+        <w:rPr>
+          <w:rFonts w:ascii="David" w:hAnsi="David" w:cs="David" w:hint="cs"/>
+          <w:sz w:val="28"/>
+          <w:szCs w:val="28"/>
+          <w:rtl/>
+        </w:rPr>
+        <w:t>/</w:t>
+      </w:r>
+      <w:r>
+        <w:rPr>
+          <w:rFonts w:ascii="David" w:hAnsi="David" w:cs="David" w:hint="cs"/>
+          <w:sz w:val="28"/>
+          <w:szCs w:val="28"/>
+          <w:rtl/>
+        </w:rPr>
+        <w:t>מקסימום</w:t>
+      </w:r>
+      <w:r>
+        <w:rPr>
+          <w:rFonts w:ascii="David" w:hAnsi="David" w:cs="David" w:hint="cs"/>
+          <w:sz w:val="28"/>
+          <w:szCs w:val="28"/>
+          <w:rtl/>
+        </w:rPr>
+        <w:t xml:space="preserve"> למחסנית</w:t>
+      </w:r>
+      <w:r>
+        <w:rPr>
+          <w:rFonts w:ascii="David" w:hAnsi="David" w:cs="David" w:hint="cs"/>
+          <w:sz w:val="28"/>
+          <w:szCs w:val="28"/>
+          <w:rtl/>
+        </w:rPr>
+        <w:t xml:space="preserve"> </w:t>
+      </w:r>
+      <w:r>
+        <w:rPr>
+          <w:rFonts w:ascii="David" w:hAnsi="David" w:cs="David" w:hint="cs"/>
+          <w:sz w:val="28"/>
+          <w:szCs w:val="28"/>
+          <w:rtl/>
+        </w:rPr>
+        <w:t xml:space="preserve">באופן </w:t>
+      </w:r>
+      <w:r>
+        <w:rPr>
+          <w:rFonts w:ascii="David" w:hAnsi="David" w:cs="David" w:hint="cs"/>
+          <w:sz w:val="28"/>
+          <w:szCs w:val="28"/>
+          <w:rtl/>
+        </w:rPr>
+        <w:t>הפוך</w:t>
+      </w:r>
+      <w:r>
+        <w:rPr>
+          <w:rFonts w:ascii="David" w:hAnsi="David" w:cs="David" w:hint="cs"/>
+          <w:sz w:val="28"/>
+          <w:szCs w:val="28"/>
+          <w:rtl/>
+        </w:rPr>
+        <w:t xml:space="preserve"> </w:t>
+      </w:r>
+      <w:r>
+        <w:rPr>
+          <w:rFonts w:ascii="David" w:hAnsi="David" w:cs="David" w:hint="cs"/>
+          <w:sz w:val="28"/>
+          <w:szCs w:val="28"/>
+          <w:rtl/>
+        </w:rPr>
+        <w:t>ל</w:t>
+      </w:r>
+      <w:r>
+        <w:rPr>
+          <w:rFonts w:ascii="David" w:hAnsi="David" w:cs="David" w:hint="cs"/>
+          <w:sz w:val="28"/>
+          <w:szCs w:val="28"/>
+          <w:rtl/>
+        </w:rPr>
+        <w:t>קריאה האחרונה</w:t>
+      </w:r>
+      <w:r>
+        <w:rPr>
+          <w:rFonts w:ascii="David" w:hAnsi="David" w:cs="David" w:hint="cs"/>
+          <w:sz w:val="28"/>
+          <w:szCs w:val="28"/>
+          <w:rtl/>
+        </w:rPr>
+        <w:t>.</w:t>
+      </w:r>
+    </w:p>
+    <w:p>
+      <w:pPr>
+        <w:pStyle w:val="a4"/>
+        <w:numPr>
+          <w:ilvl w:val="0"/>
+          <w:numId w:val="10"/>
+        </w:numPr>
+        <w:tabs>
+          <w:tab w:val="left" w:pos="1815"/>
+        </w:tabs>
+        <w:bidi/>
+        <w:rPr>
+          <w:rFonts w:ascii="David" w:hAnsi="David" w:cs="David"/>
+          <w:sz w:val="28"/>
+          <w:szCs w:val="28"/>
+        </w:rPr>
+      </w:pPr>
+      <w:r>
+        <w:rPr>
+          <w:rFonts w:ascii="David" w:hAnsi="David" w:cs="David" w:hint="cs"/>
+          <w:sz w:val="28"/>
+          <w:szCs w:val="28"/>
+          <w:rtl/>
+        </w:rPr>
+        <w:t xml:space="preserve">אתחול </w:t>
+      </w:r>
+      <w:r>
+        <w:rPr>
+          <w:rFonts w:ascii="David" w:hAnsi="David" w:cs="David" w:hint="cs"/>
+          <w:sz w:val="28"/>
+          <w:szCs w:val="28"/>
+          <w:rtl/>
+        </w:rPr>
+        <w:t xml:space="preserve">ערך </w:t>
+      </w:r>
+      <w:r>
+        <w:rPr>
+          <w:rFonts w:ascii="David" w:hAnsi="David" w:cs="David" w:hint="cs"/>
+          <w:sz w:val="28"/>
+          <w:szCs w:val="28"/>
+        </w:rPr>
+        <w:t>WP</w:t>
+      </w:r>
+      <w:r>
+        <w:rPr>
+          <w:rFonts w:ascii="David" w:hAnsi="David" w:cs="David" w:hint="cs"/>
+          <w:sz w:val="28"/>
+          <w:szCs w:val="28"/>
+          <w:rtl/>
+        </w:rPr>
+        <w:t xml:space="preserve"> ראשוני ל </w:t>
+      </w:r>
+      <w:r>
+        <w:rPr>
+          <w:rFonts w:ascii="David" w:hAnsi="David" w:cs="David"/>
+          <w:sz w:val="28"/>
+          <w:szCs w:val="28"/>
+        </w:rPr>
+        <w:t>-100</w:t>
+      </w:r>
+      <w:r>
+        <w:rPr>
+          <w:rFonts w:ascii="David" w:hAnsi="David" w:cs="David" w:hint="cs"/>
+          <w:sz w:val="28"/>
+          <w:szCs w:val="28"/>
+          <w:rtl/>
+        </w:rPr>
+        <w:t xml:space="preserve"> כאשר מחפשים מקסימום ול- 100 כאשר מחפשים מינימום.</w:t>
+      </w:r>
+    </w:p>
+    <w:p>
+      <w:pPr>
+        <w:pStyle w:val="a4"/>
+        <w:numPr>
+          <w:ilvl w:val="0"/>
+          <w:numId w:val="10"/>
+        </w:numPr>
+        <w:tabs>
+          <w:tab w:val="left" w:pos="1815"/>
+        </w:tabs>
+        <w:bidi/>
+        <w:rPr>
+          <w:rFonts w:ascii="David" w:hAnsi="David" w:cs="David"/>
+          <w:sz w:val="28"/>
+          <w:szCs w:val="28"/>
+        </w:rPr>
+      </w:pPr>
+      <w:r>
+        <w:rPr>
+          <w:rFonts w:ascii="David" w:hAnsi="David" w:cs="David" w:hint="cs"/>
+          <w:sz w:val="28"/>
+          <w:szCs w:val="28"/>
+          <w:rtl/>
+        </w:rPr>
+        <w:t>החלפת שחקן נוכחי.</w:t>
+      </w:r>
+    </w:p>
+    <w:p>
+      <w:pPr>
+        <w:pStyle w:val="a4"/>
+        <w:numPr>
+          <w:ilvl w:val="0"/>
+          <w:numId w:val="10"/>
+        </w:numPr>
+        <w:tabs>
+          <w:tab w:val="left" w:pos="1815"/>
+        </w:tabs>
+        <w:bidi/>
+        <w:rPr>
+          <w:rFonts w:ascii="David" w:hAnsi="David" w:cs="David"/>
+          <w:sz w:val="28"/>
+          <w:szCs w:val="28"/>
+        </w:rPr>
+      </w:pPr>
+      <w:r>
+        <w:rPr>
+          <w:rFonts w:ascii="David" w:hAnsi="David" w:cs="David" w:hint="cs"/>
+          <w:sz w:val="28"/>
+          <w:szCs w:val="28"/>
+          <w:rtl/>
+        </w:rPr>
+        <w:t>השמה של מספר צעדים חדש שקטן באחד ממספר הצעדים הקודם.</w:t>
+      </w:r>
+    </w:p>
+    <w:p>
+      <w:pPr>
+        <w:pStyle w:val="a4"/>
+        <w:tabs>
+          <w:tab w:val="left" w:pos="1815"/>
+        </w:tabs>
+        <w:bidi/>
+        <w:ind w:left="785"/>
+        <w:rPr>
+          <w:rFonts w:ascii="David" w:hAnsi="David" w:cs="David"/>
+          <w:sz w:val="28"/>
+          <w:szCs w:val="28"/>
+          <w:rtl/>
+        </w:rPr>
+      </w:pPr>
+    </w:p>
+    <w:p>
+      <w:pPr>
+        <w:tabs>
+          <w:tab w:val="left" w:pos="1815"/>
+        </w:tabs>
+        <w:bidi/>
+        <w:rPr>
+          <w:rFonts w:ascii="David" w:hAnsi="David" w:cs="David"/>
+          <w:sz w:val="28"/>
+          <w:szCs w:val="28"/>
+          <w:rtl/>
+        </w:rPr>
+      </w:pPr>
+      <w:r>
+        <w:rPr>
+          <w:rFonts w:ascii="David" w:hAnsi="David" w:cs="David" w:hint="cs"/>
+          <w:sz w:val="28"/>
+          <w:szCs w:val="28"/>
+          <w:rtl/>
+        </w:rPr>
+        <w:t xml:space="preserve">לאחר החזרה מהקריאה הרקורסיבית של הפונקציה </w:t>
+      </w:r>
+      <w:r>
+        <w:rPr>
+          <w:rFonts w:ascii="David" w:hAnsi="David" w:cs="David"/>
+          <w:sz w:val="28"/>
+          <w:szCs w:val="28"/>
+        </w:rPr>
+        <w:t>getWPRec</w:t>
+      </w:r>
+      <w:r>
+        <w:rPr>
+          <w:rFonts w:ascii="David" w:hAnsi="David" w:cs="David" w:hint="cs"/>
+          <w:sz w:val="28"/>
+          <w:szCs w:val="28"/>
+          <w:rtl/>
+        </w:rPr>
+        <w:t xml:space="preserve"> </w:t>
+      </w:r>
+      <w:r>
+        <w:rPr>
+          <w:rFonts w:ascii="David" w:hAnsi="David" w:cs="David" w:hint="cs"/>
+          <w:sz w:val="28"/>
+          <w:szCs w:val="28"/>
+          <w:rtl/>
+        </w:rPr>
+        <w:t>יתבצעו הפעולות הבאות:</w:t>
+      </w:r>
+    </w:p>
+    <w:p>
+      <w:pPr>
+        <w:pStyle w:val="a4"/>
+        <w:numPr>
+          <w:ilvl w:val="0"/>
+          <w:numId w:val="11"/>
+        </w:numPr>
+        <w:tabs>
+          <w:tab w:val="left" w:pos="1815"/>
+        </w:tabs>
+        <w:bidi/>
+        <w:rPr>
+          <w:rFonts w:ascii="David" w:hAnsi="David" w:cs="David"/>
+          <w:sz w:val="28"/>
+          <w:szCs w:val="28"/>
+        </w:rPr>
+      </w:pPr>
+      <w:r>
+        <w:rPr>
+          <w:rFonts w:ascii="David" w:hAnsi="David" w:cs="David" w:hint="cs"/>
+          <w:sz w:val="28"/>
+          <w:szCs w:val="28"/>
+          <w:rtl/>
+        </w:rPr>
+        <w:t>עדכון</w:t>
+      </w:r>
+      <w:r>
+        <w:rPr>
+          <w:rFonts w:ascii="David" w:hAnsi="David" w:cs="David" w:hint="cs"/>
+          <w:sz w:val="28"/>
+          <w:szCs w:val="28"/>
+          <w:rtl/>
+        </w:rPr>
+        <w:t xml:space="preserve"> הלוח בחזרה למצב הקודם</w:t>
+      </w:r>
+      <w:r>
+        <w:rPr>
+          <w:rFonts w:ascii="David" w:hAnsi="David" w:cs="David" w:hint="cs"/>
+          <w:sz w:val="28"/>
+          <w:szCs w:val="28"/>
+          <w:rtl/>
+        </w:rPr>
+        <w:t xml:space="preserve"> שלפני התזוזה.</w:t>
+      </w:r>
+    </w:p>
+    <w:p>
+      <w:pPr>
+        <w:pStyle w:val="a4"/>
+        <w:numPr>
+          <w:ilvl w:val="0"/>
+          <w:numId w:val="11"/>
+        </w:numPr>
+        <w:tabs>
+          <w:tab w:val="left" w:pos="1815"/>
+        </w:tabs>
+        <w:bidi/>
+        <w:rPr>
+          <w:rFonts w:ascii="David" w:hAnsi="David" w:cs="David"/>
+          <w:sz w:val="28"/>
+          <w:szCs w:val="28"/>
+        </w:rPr>
+      </w:pPr>
+      <w:r>
+        <w:rPr>
+          <w:rFonts w:ascii="David" w:hAnsi="David" w:cs="David" w:hint="cs"/>
+          <w:sz w:val="28"/>
+          <w:szCs w:val="28"/>
+          <w:rtl/>
+        </w:rPr>
+        <w:t>שחז</w:t>
+      </w:r>
+      <w:r>
+        <w:rPr>
+          <w:rFonts w:ascii="David" w:hAnsi="David" w:cs="David" w:hint="cs"/>
+          <w:sz w:val="28"/>
+          <w:szCs w:val="28"/>
+          <w:rtl/>
+        </w:rPr>
+        <w:t>ו</w:t>
+      </w:r>
+      <w:r>
+        <w:rPr>
+          <w:rFonts w:ascii="David" w:hAnsi="David" w:cs="David" w:hint="cs"/>
+          <w:sz w:val="28"/>
+          <w:szCs w:val="28"/>
+          <w:rtl/>
+        </w:rPr>
+        <w:t>ר הרגיסטרים</w:t>
+      </w:r>
+      <w:r>
+        <w:rPr>
+          <w:rFonts w:ascii="David" w:hAnsi="David" w:cs="David" w:hint="cs"/>
+          <w:sz w:val="28"/>
+          <w:szCs w:val="28"/>
+          <w:rtl/>
+        </w:rPr>
+        <w:t>.</w:t>
+      </w:r>
+    </w:p>
+    <w:p>
+      <w:pPr>
+        <w:pStyle w:val="a4"/>
+        <w:numPr>
+          <w:ilvl w:val="0"/>
+          <w:numId w:val="11"/>
+        </w:numPr>
+        <w:tabs>
+          <w:tab w:val="left" w:pos="1815"/>
+        </w:tabs>
+        <w:bidi/>
+        <w:rPr>
+          <w:rFonts w:ascii="David" w:hAnsi="David" w:cs="David"/>
+          <w:sz w:val="28"/>
+          <w:szCs w:val="28"/>
+          <w:rtl/>
+        </w:rPr>
+      </w:pPr>
+      <w:r>
+        <w:rPr>
+          <w:rFonts w:ascii="David" w:hAnsi="David" w:cs="David" w:hint="cs"/>
+          <w:sz w:val="28"/>
+          <w:szCs w:val="28"/>
+          <w:rtl/>
+        </w:rPr>
+        <w:t xml:space="preserve">עדכון ערכי ה- </w:t>
+      </w:r>
+      <w:r>
+        <w:rPr>
+          <w:rFonts w:ascii="David" w:hAnsi="David" w:cs="David"/>
+          <w:sz w:val="28"/>
+          <w:szCs w:val="28"/>
+        </w:rPr>
+        <w:t>WP</w:t>
+      </w:r>
+      <w:r>
+        <w:rPr>
+          <w:rFonts w:ascii="David" w:hAnsi="David" w:cs="David" w:hint="cs"/>
+          <w:sz w:val="28"/>
+          <w:szCs w:val="28"/>
+          <w:rtl/>
+        </w:rPr>
+        <w:t xml:space="preserve">, </w:t>
+      </w:r>
+      <w:r>
+        <w:rPr>
+          <w:rFonts w:ascii="David" w:hAnsi="David" w:cs="David"/>
+          <w:sz w:val="28"/>
+          <w:szCs w:val="28"/>
+        </w:rPr>
+        <w:t xml:space="preserve">SrcPos </w:t>
+      </w:r>
+      <w:r>
+        <w:rPr>
+          <w:rFonts w:ascii="David" w:hAnsi="David" w:cs="David" w:hint="cs"/>
+          <w:sz w:val="28"/>
+          <w:szCs w:val="28"/>
+          <w:rtl/>
+        </w:rPr>
+        <w:t xml:space="preserve"> ו - </w:t>
+      </w:r>
+      <w:r>
+        <w:rPr>
+          <w:rFonts w:ascii="David" w:hAnsi="David" w:cs="David"/>
+          <w:sz w:val="28"/>
+          <w:szCs w:val="28"/>
+        </w:rPr>
+        <w:t>DstPos</w:t>
+      </w:r>
+      <w:r>
+        <w:rPr>
+          <w:rFonts w:ascii="David" w:hAnsi="David" w:cs="David" w:hint="cs"/>
+          <w:sz w:val="28"/>
+          <w:szCs w:val="28"/>
+          <w:rtl/>
+        </w:rPr>
+        <w:t xml:space="preserve">  במידת הצורך.</w:t>
+      </w:r>
+    </w:p>
+    <w:p>
+      <w:pPr>
+        <w:tabs>
+          <w:tab w:val="left" w:pos="1815"/>
+        </w:tabs>
+        <w:bidi/>
+        <w:rPr>
+          <w:rFonts w:ascii="David" w:hAnsi="David" w:cs="David"/>
+          <w:sz w:val="28"/>
+          <w:szCs w:val="28"/>
+          <w:rtl/>
+        </w:rPr>
+      </w:pPr>
+      <w:r>
+        <w:rPr>
+          <w:rFonts w:ascii="David" w:hAnsi="David" w:cs="David" w:hint="cs"/>
+          <w:sz w:val="28"/>
+          <w:szCs w:val="28"/>
+          <w:u w:val="single"/>
+          <w:rtl/>
+        </w:rPr>
+        <w:t>קלט:</w:t>
+      </w:r>
+      <w:r>
+        <w:rPr>
+          <w:rFonts w:ascii="David" w:hAnsi="David" w:cs="David" w:hint="cs"/>
+          <w:sz w:val="28"/>
+          <w:szCs w:val="28"/>
+          <w:rtl/>
+        </w:rPr>
+        <w:t xml:space="preserve"> </w:t>
+      </w:r>
+      <w:r>
+        <w:rPr>
+          <w:rFonts w:ascii="David" w:hAnsi="David" w:cs="David" w:hint="cs"/>
+          <w:sz w:val="28"/>
+          <w:szCs w:val="28"/>
+          <w:rtl/>
+        </w:rPr>
+        <w:t>כתובת</w:t>
+      </w:r>
+      <w:r>
+        <w:rPr>
+          <w:rFonts w:ascii="David" w:hAnsi="David" w:cs="David" w:hint="cs"/>
+          <w:sz w:val="28"/>
+          <w:szCs w:val="28"/>
+          <w:rtl/>
+        </w:rPr>
+        <w:t xml:space="preserve"> אלי</w:t>
+      </w:r>
+      <w:r>
+        <w:rPr>
+          <w:rFonts w:ascii="David" w:hAnsi="David" w:cs="David" w:hint="cs"/>
+          <w:sz w:val="28"/>
+          <w:szCs w:val="28"/>
+          <w:rtl/>
+        </w:rPr>
+        <w:t>ה</w:t>
+      </w:r>
+      <w:r>
+        <w:rPr>
+          <w:rFonts w:ascii="David" w:hAnsi="David" w:cs="David" w:hint="cs"/>
+          <w:sz w:val="28"/>
+          <w:szCs w:val="28"/>
+          <w:rtl/>
+        </w:rPr>
+        <w:t xml:space="preserve"> יש להזיז את הכלי, </w:t>
+      </w:r>
+      <w:r>
+        <w:rPr>
+          <w:rFonts w:ascii="David" w:hAnsi="David" w:cs="David" w:hint="cs"/>
+          <w:sz w:val="28"/>
+          <w:szCs w:val="28"/>
+          <w:rtl/>
+        </w:rPr>
+        <w:t>כתובת של החייל הנאכל, אם לא התבצעה אכילה יועבר 0.</w:t>
+      </w:r>
+    </w:p>
+    <w:p>
+      <w:pPr>
+        <w:tabs>
+          <w:tab w:val="left" w:pos="1815"/>
+        </w:tabs>
+        <w:bidi/>
+        <w:rPr>
+          <w:rFonts w:ascii="David" w:hAnsi="David" w:cs="David"/>
+          <w:sz w:val="28"/>
+          <w:szCs w:val="28"/>
+          <w:rtl/>
+        </w:rPr>
+      </w:pPr>
+      <w:r>
+        <w:rPr>
+          <w:rFonts w:ascii="David" w:hAnsi="David" w:cs="David" w:hint="cs"/>
+          <w:sz w:val="28"/>
+          <w:szCs w:val="28"/>
+          <w:u w:val="single"/>
+          <w:rtl/>
+        </w:rPr>
+        <w:t>פלט:</w:t>
+      </w:r>
+      <w:r>
+        <w:rPr>
+          <w:rFonts w:ascii="David" w:hAnsi="David" w:cs="David" w:hint="cs"/>
+          <w:sz w:val="28"/>
+          <w:szCs w:val="28"/>
+          <w:rtl/>
+        </w:rPr>
+        <w:t xml:space="preserve"> הפונקציה תעדכן את הערכים הרלוונטיים אם נמצאו טובים יותר אך לא תחזיר פלט כלשהו.</w:t>
+      </w:r>
+    </w:p>
+    <w:p>
+      <w:pPr>
+        <w:tabs>
+          <w:tab w:val="left" w:pos="1815"/>
+        </w:tabs>
+        <w:bidi/>
+        <w:rPr>
+          <w:rFonts w:ascii="David" w:hAnsi="David" w:cs="David"/>
+          <w:sz w:val="28"/>
+          <w:szCs w:val="28"/>
+          <w:rtl/>
+        </w:rPr>
+      </w:pPr>
+    </w:p>
+    <w:p>
+      <w:pPr>
+        <w:tabs>
+          <w:tab w:val="left" w:pos="1815"/>
+        </w:tabs>
+        <w:bidi/>
+        <w:rPr>
+          <w:rFonts w:ascii="David" w:hAnsi="David" w:cs="David"/>
+          <w:sz w:val="28"/>
+          <w:szCs w:val="28"/>
+          <w:rtl/>
+        </w:rPr>
+      </w:pPr>
+    </w:p>
+    <w:p>
+      <w:pPr>
+        <w:tabs>
+          <w:tab w:val="left" w:pos="1815"/>
+        </w:tabs>
+        <w:bidi/>
+        <w:rPr>
+          <w:rFonts w:ascii="David" w:hAnsi="David" w:cs="David" w:hint="cs"/>
+          <w:b/>
+          <w:bCs/>
+          <w:sz w:val="28"/>
+          <w:szCs w:val="28"/>
+          <w:u w:val="single"/>
+          <w:rtl/>
+        </w:rPr>
+      </w:pPr>
+      <w:r>
+        <w:rPr>
+          <w:rFonts w:ascii="David" w:hAnsi="David" w:cs="David"/>
+          <w:b/>
+          <w:bCs/>
+          <w:sz w:val="28"/>
+          <w:szCs w:val="28"/>
+          <w:u w:val="single"/>
+        </w:rPr>
+        <w:lastRenderedPageBreak/>
         <w:t>countWB</w:t>
       </w:r>
-      <w:r>
-        <w:rPr>
-          <w:rFonts w:ascii="David" w:hAnsi="David" w:cs="David" w:hint="cs"/>
-          <w:sz w:val="28"/>
-          <w:szCs w:val="28"/>
-          <w:rtl/>
-        </w:rPr>
-        <w:t xml:space="preserve"> שסופרת את הכלים השחורים והלבנים שנמצאים על הלוח במצב הנתון</w:t>
+    </w:p>
+    <w:p>
+      <w:pPr>
+        <w:tabs>
+          <w:tab w:val="left" w:pos="1815"/>
+        </w:tabs>
+        <w:bidi/>
+        <w:rPr>
+          <w:rFonts w:ascii="David" w:hAnsi="David" w:cs="David"/>
+          <w:sz w:val="28"/>
+          <w:szCs w:val="28"/>
+          <w:rtl/>
+        </w:rPr>
+      </w:pPr>
+      <w:r>
+        <w:rPr>
+          <w:rFonts w:ascii="David" w:hAnsi="David" w:cs="David" w:hint="cs"/>
+          <w:sz w:val="28"/>
+          <w:szCs w:val="28"/>
+          <w:rtl/>
+        </w:rPr>
+        <w:t>שגרה זו תספור את כמות הכלים השחורים והלבנים שנמצאים על הלוח המועבר אליה כקלט.</w:t>
+      </w:r>
+    </w:p>
+    <w:p>
+      <w:pPr>
+        <w:tabs>
+          <w:tab w:val="left" w:pos="1815"/>
+        </w:tabs>
+        <w:bidi/>
+        <w:rPr>
+          <w:rFonts w:ascii="David" w:hAnsi="David" w:cs="David"/>
+          <w:sz w:val="28"/>
+          <w:szCs w:val="28"/>
+          <w:rtl/>
+        </w:rPr>
+      </w:pPr>
+      <w:r>
+        <w:rPr>
+          <w:rFonts w:ascii="David" w:hAnsi="David" w:cs="David" w:hint="cs"/>
+          <w:sz w:val="28"/>
+          <w:szCs w:val="28"/>
+          <w:u w:val="single"/>
+          <w:rtl/>
+        </w:rPr>
+        <w:t>קלט:</w:t>
+      </w:r>
+      <w:r>
+        <w:rPr>
+          <w:rFonts w:ascii="David" w:hAnsi="David" w:cs="David" w:hint="cs"/>
+          <w:sz w:val="28"/>
+          <w:szCs w:val="28"/>
+          <w:rtl/>
+        </w:rPr>
+        <w:t xml:space="preserve"> כתובת ה</w:t>
+      </w:r>
+      <w:r>
+        <w:rPr>
+          <w:rFonts w:ascii="David" w:hAnsi="David" w:cs="David" w:hint="cs"/>
+          <w:sz w:val="28"/>
+          <w:szCs w:val="28"/>
+          <w:rtl/>
+        </w:rPr>
+        <w:t>מכילה את המצב הנוכחי, מועברת במחסנית.</w:t>
+      </w:r>
+    </w:p>
+    <w:p>
+      <w:pPr>
+        <w:tabs>
+          <w:tab w:val="left" w:pos="1815"/>
+        </w:tabs>
+        <w:bidi/>
+        <w:rPr>
+          <w:rFonts w:ascii="David" w:hAnsi="David" w:cs="David"/>
+          <w:sz w:val="28"/>
+          <w:szCs w:val="28"/>
+          <w:rtl/>
+        </w:rPr>
+      </w:pPr>
+      <w:r>
+        <w:rPr>
+          <w:rFonts w:ascii="David" w:hAnsi="David" w:cs="David" w:hint="cs"/>
+          <w:sz w:val="28"/>
+          <w:szCs w:val="28"/>
+          <w:u w:val="single"/>
+          <w:rtl/>
+        </w:rPr>
+        <w:t>פלט:</w:t>
       </w:r>
       <w:r>
         <w:rPr>
@@ -3630,132 +5395,16 @@
           <w:szCs w:val="28"/>
           <w:rtl/>
         </w:rPr>
-        <w:t>ו</w:t>
-      </w:r>
-      <w:r>
-        <w:rPr>
-          <w:rFonts w:ascii="David" w:hAnsi="David" w:cs="David" w:hint="cs"/>
-          <w:sz w:val="28"/>
-          <w:szCs w:val="28"/>
-          <w:rtl/>
-        </w:rPr>
-        <w:t>מחשבת</w:t>
-      </w:r>
-      <w:r>
-        <w:rPr>
-          <w:rFonts w:ascii="David" w:hAnsi="David" w:cs="David" w:hint="cs"/>
-          <w:sz w:val="28"/>
-          <w:szCs w:val="28"/>
-          <w:rtl/>
-        </w:rPr>
-        <w:t xml:space="preserve"> עבורו</w:t>
-      </w:r>
-      <w:r>
-        <w:rPr>
-          <w:rFonts w:ascii="David" w:hAnsi="David" w:cs="David" w:hint="cs"/>
-          <w:sz w:val="28"/>
-          <w:szCs w:val="28"/>
-          <w:rtl/>
-        </w:rPr>
-        <w:t xml:space="preserve"> ציון </w:t>
-      </w:r>
-      <w:r>
-        <w:rPr>
-          <w:rFonts w:ascii="David" w:hAnsi="David" w:cs="David" w:hint="cs"/>
-          <w:sz w:val="28"/>
-          <w:szCs w:val="28"/>
-          <w:rtl/>
-        </w:rPr>
-        <w:t xml:space="preserve">, בהתאם לשחקן שנמצא בתווית </w:t>
-      </w:r>
-      <w:r>
-        <w:rPr>
-          <w:rFonts w:ascii="David" w:hAnsi="David" w:cs="David"/>
-          <w:sz w:val="28"/>
-          <w:szCs w:val="28"/>
-        </w:rPr>
-        <w:lastRenderedPageBreak/>
-        <w:t>#Player</w:t>
-      </w:r>
-      <w:r>
-        <w:rPr>
-          <w:rFonts w:ascii="David" w:hAnsi="David" w:cs="David" w:hint="cs"/>
-          <w:sz w:val="28"/>
-          <w:szCs w:val="28"/>
-          <w:rtl/>
-        </w:rPr>
-        <w:t>. החישוב יתבצע עפ"י הגדרה: עבור שחקן לבן יחושב הציון ע"י חיסור מספר הכלים השחורים מהלבנים ועבור שחקן שחור ע"י חיסור מספר הכלים הלבנים מהשחורים.</w:t>
-      </w:r>
-    </w:p>
-    <w:p>
-      <w:pPr>
-        <w:tabs>
-          <w:tab w:val="left" w:pos="1815"/>
-        </w:tabs>
-        <w:bidi/>
-        <w:rPr>
-          <w:rFonts w:ascii="David" w:hAnsi="David" w:cs="David"/>
-          <w:sz w:val="28"/>
-          <w:szCs w:val="28"/>
-          <w:rtl/>
-        </w:rPr>
-      </w:pPr>
-      <w:r>
-        <w:rPr>
-          <w:rFonts w:ascii="David" w:hAnsi="David" w:cs="David" w:hint="cs"/>
-          <w:sz w:val="28"/>
-          <w:szCs w:val="28"/>
-          <w:rtl/>
-        </w:rPr>
-        <w:t>קלט: כתובת של התווית המכילה את הלוח במצב הנוכחי ומספר השחקן הנוכחי.</w:t>
-      </w:r>
-    </w:p>
-    <w:p>
-      <w:pPr>
-        <w:tabs>
-          <w:tab w:val="left" w:pos="1815"/>
-        </w:tabs>
-        <w:bidi/>
-        <w:rPr>
-          <w:rFonts w:ascii="David" w:hAnsi="David" w:cs="David"/>
-          <w:sz w:val="28"/>
-          <w:szCs w:val="28"/>
-          <w:rtl/>
-        </w:rPr>
-      </w:pPr>
-      <w:r>
-        <w:rPr>
-          <w:rFonts w:ascii="David" w:hAnsi="David" w:cs="David" w:hint="cs"/>
-          <w:sz w:val="28"/>
-          <w:szCs w:val="28"/>
-          <w:rtl/>
-        </w:rPr>
-        <w:t>פלט: הציון (</w:t>
-      </w:r>
-      <w:r>
-        <w:rPr>
-          <w:rFonts w:ascii="David" w:hAnsi="David" w:cs="David"/>
-          <w:sz w:val="28"/>
-          <w:szCs w:val="28"/>
-        </w:rPr>
-        <w:t>WP</w:t>
-      </w:r>
-      <w:r>
-        <w:rPr>
-          <w:rFonts w:ascii="David" w:hAnsi="David" w:cs="David" w:hint="cs"/>
-          <w:sz w:val="28"/>
-          <w:szCs w:val="28"/>
-          <w:rtl/>
-        </w:rPr>
-        <w:t xml:space="preserve">) המתאים ללוח שהתקבל, יוחזר ברגיסטר </w:t>
-      </w:r>
-      <w:r>
-        <w:rPr>
-          <w:rFonts w:ascii="David" w:hAnsi="David" w:cs="David"/>
-          <w:sz w:val="28"/>
-          <w:szCs w:val="28"/>
-        </w:rPr>
-        <w:t>R4</w:t>
+        <w:t xml:space="preserve">ערך </w:t>
+      </w:r>
+      <w:r>
+        <w:rPr>
+          <w:rFonts w:ascii="David" w:hAnsi="David" w:cs="David" w:hint="cs"/>
+          <w:sz w:val="28"/>
+          <w:szCs w:val="28"/>
+          <w:rtl/>
+        </w:rPr>
+        <w:t>מספר הכלים השחורים ומספר הכלים הלבנים הנמצאים על הלוח הנתון, יועברו בראש המחסנית</w:t>
       </w:r>
       <w:r>
         <w:rPr>
@@ -3774,519 +5423,89 @@
         </w:tabs>
         <w:bidi/>
         <w:rPr>
-          <w:rFonts w:ascii="David" w:hAnsi="David" w:cs="David"/>
-          <w:sz w:val="28"/>
-          <w:szCs w:val="28"/>
-          <w:rtl/>
-        </w:rPr>
-      </w:pPr>
-    </w:p>
-    <w:p>
-      <w:pPr>
-        <w:tabs>
-          <w:tab w:val="left" w:pos="1815"/>
-        </w:tabs>
-        <w:bidi/>
-        <w:rPr>
-          <w:rFonts w:ascii="David" w:hAnsi="David" w:cs="David"/>
+          <w:rFonts w:ascii="David" w:hAnsi="David" w:cs="David" w:hint="cs"/>
+          <w:sz w:val="28"/>
+          <w:szCs w:val="28"/>
+        </w:rPr>
+      </w:pPr>
+    </w:p>
+    <w:p>
+      <w:pPr>
+        <w:tabs>
+          <w:tab w:val="left" w:pos="1815"/>
+        </w:tabs>
+        <w:bidi/>
+        <w:rPr>
+          <w:rFonts w:ascii="David" w:hAnsi="David" w:cs="David"/>
+          <w:sz w:val="28"/>
+          <w:szCs w:val="28"/>
+        </w:rPr>
+      </w:pPr>
+      <w:r>
+        <w:rPr>
+          <w:rFonts w:ascii="David" w:hAnsi="David" w:cs="David"/>
+          <w:b/>
+          <w:bCs/>
           <w:sz w:val="28"/>
           <w:szCs w:val="28"/>
           <w:u w:val="single"/>
-          <w:rtl/>
-        </w:rPr>
-      </w:pPr>
-      <w:r>
-        <w:rPr>
-          <w:rFonts w:ascii="David" w:hAnsi="David" w:cs="David" w:hint="cs"/>
-          <w:sz w:val="28"/>
-          <w:szCs w:val="28"/>
-          <w:rtl/>
-        </w:rPr>
-        <w:t>.</w:t>
-      </w:r>
-      <w:r>
-        <w:rPr>
-          <w:rFonts w:ascii="David" w:hAnsi="David" w:cs="David" w:hint="cs"/>
+        </w:rPr>
+        <w:t>hasMove</w:t>
+      </w:r>
+      <w:r>
+        <w:rPr>
+          <w:rFonts w:ascii="David" w:hAnsi="David" w:cs="David" w:hint="cs"/>
+          <w:b/>
+          <w:bCs/>
           <w:sz w:val="28"/>
           <w:szCs w:val="28"/>
           <w:u w:val="single"/>
           <w:rtl/>
         </w:rPr>
-        <w:t>פונקציות עזר:</w:t>
-      </w:r>
-    </w:p>
-    <w:p>
-      <w:pPr>
-        <w:tabs>
-          <w:tab w:val="left" w:pos="1815"/>
-        </w:tabs>
-        <w:bidi/>
-        <w:rPr>
-          <w:rFonts w:ascii="David" w:hAnsi="David" w:cs="David"/>
-          <w:sz w:val="28"/>
-          <w:szCs w:val="28"/>
-          <w:u w:val="single"/>
-          <w:rtl/>
-        </w:rPr>
-      </w:pPr>
-      <w:r>
-        <w:rPr>
-          <w:rFonts w:ascii="David" w:hAnsi="David" w:cs="David" w:hint="cs"/>
-          <w:sz w:val="28"/>
-          <w:szCs w:val="28"/>
-          <w:u w:val="single"/>
-          <w:rtl/>
-        </w:rPr>
-        <w:t xml:space="preserve">1. </w:t>
-      </w:r>
-      <w:r>
-        <w:rPr>
-          <w:rFonts w:ascii="David" w:hAnsi="David" w:cs="David"/>
-          <w:sz w:val="28"/>
-          <w:szCs w:val="28"/>
-          <w:u w:val="single"/>
-        </w:rPr>
-        <w:t>WhiteMov</w:t>
-      </w:r>
-      <w:r>
-        <w:rPr>
-          <w:rFonts w:ascii="David" w:hAnsi="David" w:cs="David" w:hint="cs"/>
-          <w:sz w:val="28"/>
-          <w:szCs w:val="28"/>
-          <w:u w:val="single"/>
-          <w:rtl/>
-        </w:rPr>
-        <w:t xml:space="preserve">, </w:t>
-      </w:r>
-      <w:r>
-        <w:rPr>
-          <w:rFonts w:ascii="David" w:hAnsi="David" w:cs="David"/>
-          <w:sz w:val="28"/>
-          <w:szCs w:val="28"/>
-          <w:u w:val="single"/>
-        </w:rPr>
-        <w:t>Blackmov</w:t>
-      </w:r>
-      <w:r>
-        <w:rPr>
-          <w:rFonts w:ascii="David" w:hAnsi="David" w:cs="David" w:hint="cs"/>
-          <w:sz w:val="28"/>
-          <w:szCs w:val="28"/>
-          <w:u w:val="single"/>
-          <w:rtl/>
-        </w:rPr>
         <w:t xml:space="preserve"> </w:t>
       </w:r>
-      <w:r>
-        <w:rPr>
-          <w:rFonts w:ascii="David" w:hAnsi="David" w:cs="David"/>
-          <w:sz w:val="28"/>
-          <w:szCs w:val="28"/>
-          <w:u w:val="single"/>
-          <w:rtl/>
-        </w:rPr>
-        <w:t>–</w:t>
-      </w:r>
-    </w:p>
-    <w:p>
-      <w:pPr>
-        <w:tabs>
-          <w:tab w:val="left" w:pos="1815"/>
-        </w:tabs>
-        <w:bidi/>
-        <w:rPr>
-          <w:rFonts w:ascii="David" w:hAnsi="David" w:cs="David"/>
-          <w:sz w:val="28"/>
-          <w:szCs w:val="28"/>
-          <w:rtl/>
-        </w:rPr>
-      </w:pPr>
-      <w:r>
-        <w:rPr>
-          <w:rFonts w:ascii="David" w:hAnsi="David" w:cs="David" w:hint="cs"/>
-          <w:sz w:val="28"/>
-          <w:szCs w:val="28"/>
-          <w:rtl/>
-        </w:rPr>
-        <w:t>הסבר על השגרות: שגרות אלה יהוו חלק משגרת המשחק הראשית. שגרות אלה יקראו כאשר נמצא מהלך חוקי בהתאם לצבע השחקן הנבדק (</w:t>
-      </w:r>
-      <w:r>
-        <w:rPr>
-          <w:rFonts w:ascii="David" w:hAnsi="David" w:cs="David"/>
-          <w:sz w:val="28"/>
-          <w:szCs w:val="28"/>
-        </w:rPr>
-        <w:t>WhiteMov</w:t>
-      </w:r>
-      <w:r>
-        <w:rPr>
-          <w:rFonts w:ascii="David" w:hAnsi="David" w:cs="David" w:hint="cs"/>
-          <w:sz w:val="28"/>
-          <w:szCs w:val="28"/>
-          <w:rtl/>
-        </w:rPr>
-        <w:t xml:space="preserve"> עבור שחקן לבן ו</w:t>
-      </w:r>
-      <w:r>
-        <w:rPr>
-          <w:rFonts w:ascii="David" w:hAnsi="David" w:cs="David"/>
-          <w:sz w:val="28"/>
-          <w:szCs w:val="28"/>
-        </w:rPr>
-        <w:t>Blackmov</w:t>
-      </w:r>
-      <w:r>
-        <w:rPr>
-          <w:rFonts w:ascii="David" w:hAnsi="David" w:cs="David" w:hint="cs"/>
-          <w:sz w:val="28"/>
-          <w:szCs w:val="28"/>
-          <w:rtl/>
-        </w:rPr>
-        <w:t xml:space="preserve"> עבור שחקן שחור). שגרות אלה יעדכנו את הלוח למצב שלאחר ביצוע הצעד ויכינו את המחסנית לקראת קריאה לפונקציה הרקורסיבית </w:t>
-      </w:r>
-      <w:r>
-        <w:rPr>
-          <w:rFonts w:ascii="David" w:hAnsi="David" w:cs="David"/>
-          <w:sz w:val="28"/>
-          <w:szCs w:val="28"/>
-        </w:rPr>
-        <w:t>getWPRec</w:t>
-      </w:r>
-      <w:r>
-        <w:rPr>
-          <w:rFonts w:ascii="David" w:hAnsi="David" w:cs="David" w:hint="cs"/>
-          <w:sz w:val="28"/>
-          <w:szCs w:val="28"/>
-          <w:rtl/>
-        </w:rPr>
-        <w:t xml:space="preserve">. ההכנה לקריאה תתבצע ע"י גיבוי הרגיסטרים, הכנסת מינימום\מקסימום בשונה מהקריאה האחרונה ואתחול ציון מינימלי\מקסמלי בהתאם, שינוי השחקן לשחקן השני והשמה של מספר צעדים חדש שקטן באחד ממספר הצעדים הקודם. לאחר החזרה מהקריאה הרקורסיבית של הפונקציה </w:t>
-      </w:r>
-      <w:r>
-        <w:rPr>
-          <w:rFonts w:ascii="David" w:hAnsi="David" w:cs="David"/>
-          <w:sz w:val="28"/>
-          <w:szCs w:val="28"/>
-        </w:rPr>
-        <w:t>getWPRec</w:t>
-      </w:r>
-      <w:r>
-        <w:rPr>
-          <w:rFonts w:ascii="David" w:hAnsi="David" w:cs="David" w:hint="cs"/>
-          <w:sz w:val="28"/>
-          <w:szCs w:val="28"/>
-          <w:rtl/>
-        </w:rPr>
-        <w:t xml:space="preserve"> יעדכנו השגרות את הלוח בחזרה למצב הקודם, ישחזרו את ערכי הרגיסטרים ויעדכנו את הערכים הרלוונטיים אם נמצאו טובים יותר (אם נמצא צעד טוב יותר יעדכנו את הציון, כתובת המקור והיעד של הכלי עבורו נמצא הצעד).</w:t>
-      </w:r>
-    </w:p>
-    <w:p>
-      <w:pPr>
-        <w:tabs>
-          <w:tab w:val="left" w:pos="1815"/>
-        </w:tabs>
-        <w:bidi/>
-        <w:rPr>
-          <w:rFonts w:ascii="David" w:hAnsi="David" w:cs="David"/>
-          <w:sz w:val="28"/>
-          <w:szCs w:val="28"/>
-          <w:rtl/>
-        </w:rPr>
-      </w:pPr>
-      <w:r>
-        <w:rPr>
-          <w:rFonts w:ascii="David" w:hAnsi="David" w:cs="David" w:hint="cs"/>
-          <w:sz w:val="28"/>
-          <w:szCs w:val="28"/>
-          <w:rtl/>
-        </w:rPr>
-        <w:t xml:space="preserve">קלט: </w:t>
-      </w:r>
-      <w:r>
-        <w:rPr>
-          <w:rFonts w:ascii="David" w:hAnsi="David" w:cs="David" w:hint="cs"/>
-          <w:sz w:val="28"/>
-          <w:szCs w:val="28"/>
-          <w:rtl/>
-        </w:rPr>
-        <w:t>כתובת</w:t>
-      </w:r>
-      <w:r>
-        <w:rPr>
-          <w:rFonts w:ascii="David" w:hAnsi="David" w:cs="David" w:hint="cs"/>
-          <w:sz w:val="28"/>
-          <w:szCs w:val="28"/>
-          <w:rtl/>
-        </w:rPr>
-        <w:t xml:space="preserve"> אלי</w:t>
-      </w:r>
-      <w:r>
-        <w:rPr>
-          <w:rFonts w:ascii="David" w:hAnsi="David" w:cs="David" w:hint="cs"/>
-          <w:sz w:val="28"/>
-          <w:szCs w:val="28"/>
-          <w:rtl/>
-        </w:rPr>
-        <w:t>ה</w:t>
-      </w:r>
-      <w:r>
-        <w:rPr>
-          <w:rFonts w:ascii="David" w:hAnsi="David" w:cs="David" w:hint="cs"/>
-          <w:sz w:val="28"/>
-          <w:szCs w:val="28"/>
-          <w:rtl/>
-        </w:rPr>
-        <w:t xml:space="preserve"> יש להזיז את הכלי, </w:t>
-      </w:r>
-      <w:r>
-        <w:rPr>
-          <w:rFonts w:ascii="David" w:hAnsi="David" w:cs="David" w:hint="cs"/>
-          <w:sz w:val="28"/>
-          <w:szCs w:val="28"/>
-          <w:rtl/>
-        </w:rPr>
-        <w:t>כתובת של החייל הנאכל, אם לא התבצעה אכילה יועבר 0.</w:t>
-      </w:r>
-    </w:p>
-    <w:p>
-      <w:pPr>
-        <w:tabs>
-          <w:tab w:val="left" w:pos="1815"/>
-        </w:tabs>
-        <w:bidi/>
-        <w:rPr>
-          <w:rFonts w:ascii="David" w:hAnsi="David" w:cs="David"/>
-          <w:sz w:val="28"/>
-          <w:szCs w:val="28"/>
-          <w:rtl/>
-        </w:rPr>
-      </w:pPr>
-      <w:r>
-        <w:rPr>
-          <w:rFonts w:ascii="David" w:hAnsi="David" w:cs="David" w:hint="cs"/>
-          <w:sz w:val="28"/>
-          <w:szCs w:val="28"/>
-          <w:rtl/>
-        </w:rPr>
-        <w:t>פלט: הפונקציה תעדכן את הערכים הרלוונטיים אם נמצאו טובים יותר אך לא תחזיר פלט כלשהו.</w:t>
-      </w:r>
-    </w:p>
-    <w:p>
-      <w:pPr>
-        <w:tabs>
-          <w:tab w:val="left" w:pos="1815"/>
-        </w:tabs>
-        <w:bidi/>
-        <w:rPr>
-          <w:rFonts w:ascii="David" w:hAnsi="David" w:cs="David"/>
-          <w:sz w:val="28"/>
-          <w:szCs w:val="28"/>
-          <w:rtl/>
-        </w:rPr>
-      </w:pPr>
-    </w:p>
-    <w:p>
-      <w:pPr>
-        <w:tabs>
-          <w:tab w:val="left" w:pos="1815"/>
-        </w:tabs>
-        <w:bidi/>
-        <w:rPr>
-          <w:rFonts w:ascii="David" w:hAnsi="David" w:cs="David"/>
-          <w:sz w:val="28"/>
-          <w:szCs w:val="28"/>
-          <w:u w:val="single"/>
-          <w:rtl/>
-        </w:rPr>
-      </w:pPr>
-      <w:r>
-        <w:rPr>
-          <w:rFonts w:ascii="David" w:hAnsi="David" w:cs="David" w:hint="cs"/>
-          <w:sz w:val="28"/>
-          <w:szCs w:val="28"/>
-          <w:rtl/>
-        </w:rPr>
-        <w:t>2.</w:t>
-      </w:r>
-      <w:r>
-        <w:rPr>
-          <w:rFonts w:ascii="David" w:hAnsi="David" w:cs="David"/>
-          <w:sz w:val="28"/>
-          <w:szCs w:val="28"/>
-          <w:u w:val="single"/>
-        </w:rPr>
-        <w:t xml:space="preserve"> c</w:t>
-      </w:r>
-      <w:r>
-        <w:rPr>
-          <w:rFonts w:ascii="David" w:hAnsi="David" w:cs="David"/>
-          <w:sz w:val="28"/>
-          <w:szCs w:val="28"/>
-          <w:u w:val="single"/>
-        </w:rPr>
-        <w:t>ountWB</w:t>
-      </w:r>
-      <w:r>
-        <w:rPr>
-          <w:rFonts w:ascii="David" w:hAnsi="David" w:cs="David" w:hint="cs"/>
-          <w:sz w:val="28"/>
-          <w:szCs w:val="28"/>
-          <w:u w:val="single"/>
-          <w:rtl/>
-        </w:rPr>
-        <w:t>-</w:t>
-      </w:r>
-    </w:p>
-    <w:p>
-      <w:pPr>
-        <w:tabs>
-          <w:tab w:val="left" w:pos="1815"/>
-        </w:tabs>
-        <w:bidi/>
-        <w:rPr>
-          <w:rFonts w:ascii="David" w:hAnsi="David" w:cs="David"/>
-          <w:sz w:val="28"/>
-          <w:szCs w:val="28"/>
-          <w:rtl/>
-        </w:rPr>
-      </w:pPr>
-      <w:r>
-        <w:rPr>
-          <w:rFonts w:ascii="David" w:hAnsi="David" w:cs="David" w:hint="cs"/>
-          <w:sz w:val="28"/>
-          <w:szCs w:val="28"/>
-          <w:rtl/>
-        </w:rPr>
-        <w:t>הסבר על השגרה: שגרה זו תספור את כמות הכלים השחורים והלבנים שנמצאים על הלוח המועבר אליה כקלט.</w:t>
-      </w:r>
-    </w:p>
-    <w:p>
-      <w:pPr>
-        <w:tabs>
-          <w:tab w:val="left" w:pos="1815"/>
-        </w:tabs>
-        <w:bidi/>
-        <w:rPr>
-          <w:rFonts w:ascii="David" w:hAnsi="David" w:cs="David"/>
-          <w:sz w:val="28"/>
-          <w:szCs w:val="28"/>
-          <w:rtl/>
-        </w:rPr>
-      </w:pPr>
-      <w:r>
-        <w:rPr>
-          <w:rFonts w:ascii="David" w:hAnsi="David" w:cs="David" w:hint="cs"/>
-          <w:sz w:val="28"/>
-          <w:szCs w:val="28"/>
-          <w:rtl/>
-        </w:rPr>
-        <w:t>קלט: כתובת ה</w:t>
-      </w:r>
-      <w:r>
-        <w:rPr>
-          <w:rFonts w:ascii="David" w:hAnsi="David" w:cs="David" w:hint="cs"/>
-          <w:sz w:val="28"/>
-          <w:szCs w:val="28"/>
-          <w:rtl/>
-        </w:rPr>
-        <w:t>מכילה את המצב הנוכחי, מועברת במחסנית.</w:t>
-      </w:r>
-    </w:p>
-    <w:p>
-      <w:pPr>
-        <w:tabs>
-          <w:tab w:val="left" w:pos="1815"/>
-        </w:tabs>
-        <w:bidi/>
-        <w:rPr>
-          <w:rFonts w:ascii="David" w:hAnsi="David" w:cs="David"/>
-          <w:sz w:val="28"/>
-          <w:szCs w:val="28"/>
-          <w:rtl/>
-        </w:rPr>
-      </w:pPr>
-      <w:r>
-        <w:rPr>
-          <w:rFonts w:ascii="David" w:hAnsi="David" w:cs="David" w:hint="cs"/>
-          <w:sz w:val="28"/>
-          <w:szCs w:val="28"/>
-          <w:rtl/>
-        </w:rPr>
-        <w:t>פלט: מספר הכלים השחורים ומספר הכלים הלבנים הנמצאים על הלוח הנתון, יועברו בראש המחסנית.</w:t>
-      </w:r>
-    </w:p>
-    <w:p>
-      <w:pPr>
-        <w:tabs>
-          <w:tab w:val="left" w:pos="1815"/>
-        </w:tabs>
-        <w:bidi/>
-        <w:rPr>
-          <w:rFonts w:ascii="David" w:hAnsi="David" w:cs="David"/>
-          <w:sz w:val="28"/>
-          <w:szCs w:val="28"/>
-          <w:u w:val="single"/>
-          <w:rtl/>
-        </w:rPr>
-      </w:pPr>
-      <w:r>
-        <w:rPr>
-          <w:rFonts w:ascii="David" w:hAnsi="David" w:cs="David" w:hint="cs"/>
-          <w:sz w:val="28"/>
-          <w:szCs w:val="28"/>
-          <w:rtl/>
-        </w:rPr>
-        <w:t>3.</w:t>
-      </w:r>
-      <w:r>
-        <w:rPr>
-          <w:rFonts w:ascii="David" w:hAnsi="David" w:cs="David"/>
-          <w:sz w:val="28"/>
-          <w:szCs w:val="28"/>
-          <w:u w:val="single"/>
-        </w:rPr>
-        <w:t xml:space="preserve"> </w:t>
-      </w:r>
-      <w:r>
-        <w:rPr>
-          <w:rFonts w:ascii="David" w:hAnsi="David" w:cs="David"/>
-          <w:sz w:val="28"/>
-          <w:szCs w:val="28"/>
-          <w:u w:val="single"/>
-        </w:rPr>
-        <w:t>moveChk</w:t>
-      </w:r>
-      <w:r>
-        <w:rPr>
-          <w:rFonts w:ascii="David" w:hAnsi="David" w:cs="David" w:hint="cs"/>
-          <w:sz w:val="28"/>
-          <w:szCs w:val="28"/>
-          <w:u w:val="single"/>
-          <w:rtl/>
-        </w:rPr>
-        <w:t>-</w:t>
-      </w:r>
-    </w:p>
-    <w:p>
-      <w:pPr>
-        <w:tabs>
-          <w:tab w:val="left" w:pos="1815"/>
-        </w:tabs>
-        <w:bidi/>
-        <w:rPr>
-          <w:rFonts w:ascii="David" w:hAnsi="David" w:cs="David"/>
-          <w:sz w:val="28"/>
-          <w:szCs w:val="28"/>
-          <w:rtl/>
-        </w:rPr>
-      </w:pPr>
-      <w:r>
-        <w:rPr>
-          <w:rFonts w:ascii="David" w:hAnsi="David" w:cs="David" w:hint="cs"/>
-          <w:sz w:val="28"/>
-          <w:szCs w:val="28"/>
-          <w:rtl/>
-        </w:rPr>
-        <w:t>הסבר על השגרה: שגרה זו תבדוק האם לשחקן המועבר אליה כקלט יש מהלכים חוקיים לביצוע.</w:t>
+    </w:p>
+    <w:p>
+      <w:pPr>
+        <w:tabs>
+          <w:tab w:val="left" w:pos="1815"/>
+        </w:tabs>
+        <w:bidi/>
+        <w:rPr>
+          <w:rFonts w:ascii="David" w:hAnsi="David" w:cs="David"/>
+          <w:sz w:val="28"/>
+          <w:szCs w:val="28"/>
+          <w:rtl/>
+        </w:rPr>
+      </w:pPr>
+      <w:r>
+        <w:rPr>
+          <w:rFonts w:ascii="David" w:hAnsi="David" w:cs="David" w:hint="cs"/>
+          <w:sz w:val="28"/>
+          <w:szCs w:val="28"/>
+          <w:rtl/>
+        </w:rPr>
+        <w:t xml:space="preserve">שגרה זו תבדוק האם לשחקן המועבר אליה כקלט יש </w:t>
+      </w:r>
+      <w:r>
+        <w:rPr>
+          <w:rFonts w:ascii="David" w:hAnsi="David" w:cs="David" w:hint="cs"/>
+          <w:sz w:val="28"/>
+          <w:szCs w:val="28"/>
+          <w:rtl/>
+        </w:rPr>
+        <w:t>לפחות מהלך אחד חוקי</w:t>
+      </w:r>
+      <w:bookmarkStart w:id="0" w:name="_GoBack"/>
+      <w:bookmarkEnd w:id="0"/>
+      <w:r>
+        <w:rPr>
+          <w:rFonts w:ascii="David" w:hAnsi="David" w:cs="David" w:hint="cs"/>
+          <w:sz w:val="28"/>
+          <w:szCs w:val="28"/>
+          <w:rtl/>
+        </w:rPr>
+        <w:t xml:space="preserve"> לביצוע.</w:t>
       </w:r>
     </w:p>
     <w:p>
@@ -4319,7 +5538,7 @@
         </w:tabs>
         <w:bidi/>
         <w:rPr>
-          <w:rFonts w:ascii="David" w:hAnsi="David" w:cs="David"/>
+          <w:rFonts w:ascii="David" w:hAnsi="David" w:cs="David" w:hint="cs"/>
           <w:sz w:val="28"/>
           <w:szCs w:val="28"/>
           <w:u w:val="single"/>
@@ -4754,6 +5973,119 @@
     </w:lvl>
   </w:abstractNum>
   <w:abstractNum w:abstractNumId="4" w15:restartNumberingAfterBreak="0">
+    <w:nsid w:val="17A12B91"/>
+    <w:multiLevelType w:val="hybridMultilevel"/>
+    <w:tmpl w:val="0CE2B5DC"/>
+    <w:lvl w:ilvl="0" w:tplc="04090001">
+      <w:start w:val="1"/>
+      <w:numFmt w:val="bullet"/>
+      <w:lvlText w:val=""/>
+      <w:lvlJc w:val="left"/>
+      <w:pPr>
+        <w:ind w:left="720" w:hanging="360"/>
+      </w:pPr>
+      <w:rPr>
+        <w:rFonts w:ascii="Symbol" w:hAnsi="Symbol" w:hint="default"/>
+      </w:rPr>
+    </w:lvl>
+    <w:lvl w:ilvl="1" w:tplc="04090003" w:tentative="1">
+      <w:start w:val="1"/>
+      <w:numFmt w:val="bullet"/>
+      <w:lvlText w:val="o"/>
+      <w:lvlJc w:val="left"/>
+      <w:pPr>
+        <w:ind w:left="1440" w:hanging="360"/>
+      </w:pPr>
+      <w:rPr>
+        <w:rFonts w:ascii="Courier New" w:hAnsi="Courier New" w:cs="Courier New" w:hint="default"/>
+      </w:rPr>
+    </w:lvl>
+    <w:lvl w:ilvl="2" w:tplc="04090005" w:tentative="1">
+      <w:start w:val="1"/>
+      <w:numFmt w:val="bullet"/>
+      <w:lvlText w:val=""/>
+      <w:lvlJc w:val="left"/>
+      <w:pPr>
+        <w:ind w:left="2160" w:hanging="360"/>
+      </w:pPr>
+      <w:rPr>
+        <w:rFonts w:ascii="Wingdings" w:hAnsi="Wingdings" w:hint="default"/>
+      </w:rPr>
+    </w:lvl>
+    <w:lvl w:ilvl="3" w:tplc="04090001" w:tentative="1">
+      <w:start w:val="1"/>
+      <w:numFmt w:val="bullet"/>
+      <w:lvlText w:val=""/>
+      <w:lvlJc w:val="left"/>
+      <w:pPr>
+        <w:ind w:left="2880" w:hanging="360"/>
+      </w:pPr>
+      <w:rPr>
+        <w:rFonts w:ascii="Symbol" w:hAnsi="Symbol" w:hint="default"/>
+      </w:rPr>
+    </w:lvl>
+    <w:lvl w:ilvl="4" w:tplc="04090003" w:tentative="1">
+      <w:start w:val="1"/>
+      <w:numFmt w:val="bullet"/>
+      <w:lvlText w:val="o"/>
+      <w:lvlJc w:val="left"/>
+      <w:pPr>
+        <w:ind w:left="3600" w:hanging="360"/>
+      </w:pPr>
+      <w:rPr>
+        <w:rFonts w:ascii="Courier New" w:hAnsi="Courier New" w:cs="Courier New" w:hint="default"/>
+      </w:rPr>
+    </w:lvl>
+    <w:lvl w:ilvl="5" w:tplc="04090005" w:tentative="1">
+      <w:start w:val="1"/>
+      <w:numFmt w:val="bullet"/>
+      <w:lvlText w:val=""/>
+      <w:lvlJc w:val="left"/>
+      <w:pPr>
+        <w:ind w:left="4320" w:hanging="360"/>
+      </w:pPr>
+      <w:rPr>
+        <w:rFonts w:ascii="Wingdings" w:hAnsi="Wingdings" w:hint="default"/>
+      </w:rPr>
+    </w:lvl>
+    <w:lvl w:ilvl="6" w:tplc="04090001" w:tentative="1">
+      <w:start w:val="1"/>
+      <w:numFmt w:val="bullet"/>
+      <w:lvlText w:val=""/>
+      <w:lvlJc w:val="left"/>
+      <w:pPr>
+        <w:ind w:left="5040" w:hanging="360"/>
+      </w:pPr>
+      <w:rPr>
+        <w:rFonts w:ascii="Symbol" w:hAnsi="Symbol" w:hint="default"/>
+      </w:rPr>
+    </w:lvl>
+    <w:lvl w:ilvl="7" w:tplc="04090003" w:tentative="1">
+      <w:start w:val="1"/>
+      <w:numFmt w:val="bullet"/>
+      <w:lvlText w:val="o"/>
+      <w:lvlJc w:val="left"/>
+      <w:pPr>
+        <w:ind w:left="5760" w:hanging="360"/>
+      </w:pPr>
+      <w:rPr>
+        <w:rFonts w:ascii="Courier New" w:hAnsi="Courier New" w:cs="Courier New" w:hint="default"/>
+      </w:rPr>
+    </w:lvl>
+    <w:lvl w:ilvl="8" w:tplc="04090005" w:tentative="1">
+      <w:start w:val="1"/>
+      <w:numFmt w:val="bullet"/>
+      <w:lvlText w:val=""/>
+      <w:lvlJc w:val="left"/>
+      <w:pPr>
+        <w:ind w:left="6480" w:hanging="360"/>
+      </w:pPr>
+      <w:rPr>
+        <w:rFonts w:ascii="Wingdings" w:hAnsi="Wingdings" w:hint="default"/>
+      </w:rPr>
+    </w:lvl>
+  </w:abstractNum>
+  <w:abstractNum w:abstractNumId="5" w15:restartNumberingAfterBreak="0">
     <w:nsid w:val="2F5222C6"/>
     <w:multiLevelType w:val="hybridMultilevel"/>
     <w:tmpl w:val="0E8208DE"/>
@@ -4842,7 +6174,435 @@
       </w:pPr>
     </w:lvl>
   </w:abstractNum>
-  <w:abstractNum w:abstractNumId="5" w15:restartNumberingAfterBreak="0">
+  <w:abstractNum w:abstractNumId="6" w15:restartNumberingAfterBreak="0">
+    <w:nsid w:val="37DF1F2E"/>
+    <w:multiLevelType w:val="hybridMultilevel"/>
+    <w:tmpl w:val="CB4A5846"/>
+    <w:lvl w:ilvl="0" w:tplc="04090001">
+      <w:start w:val="1"/>
+      <w:numFmt w:val="bullet"/>
+      <w:lvlText w:val=""/>
+      <w:lvlJc w:val="left"/>
+      <w:pPr>
+        <w:ind w:left="785" w:hanging="360"/>
+      </w:pPr>
+      <w:rPr>
+        <w:rFonts w:ascii="Symbol" w:hAnsi="Symbol" w:hint="default"/>
+      </w:rPr>
+    </w:lvl>
+    <w:lvl w:ilvl="1" w:tplc="04090003" w:tentative="1">
+      <w:start w:val="1"/>
+      <w:numFmt w:val="bullet"/>
+      <w:lvlText w:val="o"/>
+      <w:lvlJc w:val="left"/>
+      <w:pPr>
+        <w:ind w:left="1505" w:hanging="360"/>
+      </w:pPr>
+      <w:rPr>
+        <w:rFonts w:ascii="Courier New" w:hAnsi="Courier New" w:cs="Courier New" w:hint="default"/>
+      </w:rPr>
+    </w:lvl>
+    <w:lvl w:ilvl="2" w:tplc="04090005" w:tentative="1">
+      <w:start w:val="1"/>
+      <w:numFmt w:val="bullet"/>
+      <w:lvlText w:val=""/>
+      <w:lvlJc w:val="left"/>
+      <w:pPr>
+        <w:ind w:left="2225" w:hanging="360"/>
+      </w:pPr>
+      <w:rPr>
+        <w:rFonts w:ascii="Wingdings" w:hAnsi="Wingdings" w:hint="default"/>
+      </w:rPr>
+    </w:lvl>
+    <w:lvl w:ilvl="3" w:tplc="04090001" w:tentative="1">
+      <w:start w:val="1"/>
+      <w:numFmt w:val="bullet"/>
+      <w:lvlText w:val=""/>
+      <w:lvlJc w:val="left"/>
+      <w:pPr>
+        <w:ind w:left="2945" w:hanging="360"/>
+      </w:pPr>
+      <w:rPr>
+        <w:rFonts w:ascii="Symbol" w:hAnsi="Symbol" w:hint="default"/>
+      </w:rPr>
+    </w:lvl>
+    <w:lvl w:ilvl="4" w:tplc="04090003" w:tentative="1">
+      <w:start w:val="1"/>
+      <w:numFmt w:val="bullet"/>
+      <w:lvlText w:val="o"/>
+      <w:lvlJc w:val="left"/>
+      <w:pPr>
+        <w:ind w:left="3665" w:hanging="360"/>
+      </w:pPr>
+      <w:rPr>
+        <w:rFonts w:ascii="Courier New" w:hAnsi="Courier New" w:cs="Courier New" w:hint="default"/>
+      </w:rPr>
+    </w:lvl>
+    <w:lvl w:ilvl="5" w:tplc="04090005" w:tentative="1">
+      <w:start w:val="1"/>
+      <w:numFmt w:val="bullet"/>
+      <w:lvlText w:val=""/>
+      <w:lvlJc w:val="left"/>
+      <w:pPr>
+        <w:ind w:left="4385" w:hanging="360"/>
+      </w:pPr>
+      <w:rPr>
+        <w:rFonts w:ascii="Wingdings" w:hAnsi="Wingdings" w:hint="default"/>
+      </w:rPr>
+    </w:lvl>
+    <w:lvl w:ilvl="6" w:tplc="04090001" w:tentative="1">
+      <w:start w:val="1"/>
+      <w:numFmt w:val="bullet"/>
+      <w:lvlText w:val=""/>
+      <w:lvlJc w:val="left"/>
+      <w:pPr>
+        <w:ind w:left="5105" w:hanging="360"/>
+      </w:pPr>
+      <w:rPr>
+        <w:rFonts w:ascii="Symbol" w:hAnsi="Symbol" w:hint="default"/>
+      </w:rPr>
+    </w:lvl>
+    <w:lvl w:ilvl="7" w:tplc="04090003" w:tentative="1">
+      <w:start w:val="1"/>
+      <w:numFmt w:val="bullet"/>
+      <w:lvlText w:val="o"/>
+      <w:lvlJc w:val="left"/>
+      <w:pPr>
+        <w:ind w:left="5825" w:hanging="360"/>
+      </w:pPr>
+      <w:rPr>
+        <w:rFonts w:ascii="Courier New" w:hAnsi="Courier New" w:cs="Courier New" w:hint="default"/>
+      </w:rPr>
+    </w:lvl>
+    <w:lvl w:ilvl="8" w:tplc="04090005" w:tentative="1">
+      <w:start w:val="1"/>
+      <w:numFmt w:val="bullet"/>
+      <w:lvlText w:val=""/>
+      <w:lvlJc w:val="left"/>
+      <w:pPr>
+        <w:ind w:left="6545" w:hanging="360"/>
+      </w:pPr>
+      <w:rPr>
+        <w:rFonts w:ascii="Wingdings" w:hAnsi="Wingdings" w:hint="default"/>
+      </w:rPr>
+    </w:lvl>
+  </w:abstractNum>
+  <w:abstractNum w:abstractNumId="7" w15:restartNumberingAfterBreak="0">
+    <w:nsid w:val="40A9510B"/>
+    <w:multiLevelType w:val="hybridMultilevel"/>
+    <w:tmpl w:val="CA6C39AC"/>
+    <w:lvl w:ilvl="0" w:tplc="04090001">
+      <w:start w:val="1"/>
+      <w:numFmt w:val="bullet"/>
+      <w:lvlText w:val=""/>
+      <w:lvlJc w:val="left"/>
+      <w:pPr>
+        <w:ind w:left="720" w:hanging="360"/>
+      </w:pPr>
+      <w:rPr>
+        <w:rFonts w:ascii="Symbol" w:hAnsi="Symbol" w:hint="default"/>
+      </w:rPr>
+    </w:lvl>
+    <w:lvl w:ilvl="1" w:tplc="04090003" w:tentative="1">
+      <w:start w:val="1"/>
+      <w:numFmt w:val="bullet"/>
+      <w:lvlText w:val="o"/>
+      <w:lvlJc w:val="left"/>
+      <w:pPr>
+        <w:ind w:left="1440" w:hanging="360"/>
+      </w:pPr>
+      <w:rPr>
+        <w:rFonts w:ascii="Courier New" w:hAnsi="Courier New" w:cs="Courier New" w:hint="default"/>
+      </w:rPr>
+    </w:lvl>
+    <w:lvl w:ilvl="2" w:tplc="04090005" w:tentative="1">
+      <w:start w:val="1"/>
+      <w:numFmt w:val="bullet"/>
+      <w:lvlText w:val=""/>
+      <w:lvlJc w:val="left"/>
+      <w:pPr>
+        <w:ind w:left="2160" w:hanging="360"/>
+      </w:pPr>
+      <w:rPr>
+        <w:rFonts w:ascii="Wingdings" w:hAnsi="Wingdings" w:hint="default"/>
+      </w:rPr>
+    </w:lvl>
+    <w:lvl w:ilvl="3" w:tplc="04090001" w:tentative="1">
+      <w:start w:val="1"/>
+      <w:numFmt w:val="bullet"/>
+      <w:lvlText w:val=""/>
+      <w:lvlJc w:val="left"/>
+      <w:pPr>
+        <w:ind w:left="2880" w:hanging="360"/>
+      </w:pPr>
+      <w:rPr>
+        <w:rFonts w:ascii="Symbol" w:hAnsi="Symbol" w:hint="default"/>
+      </w:rPr>
+    </w:lvl>
+    <w:lvl w:ilvl="4" w:tplc="04090003" w:tentative="1">
+      <w:start w:val="1"/>
+      <w:numFmt w:val="bullet"/>
+      <w:lvlText w:val="o"/>
+      <w:lvlJc w:val="left"/>
+      <w:pPr>
+        <w:ind w:left="3600" w:hanging="360"/>
+      </w:pPr>
+      <w:rPr>
+        <w:rFonts w:ascii="Courier New" w:hAnsi="Courier New" w:cs="Courier New" w:hint="default"/>
+      </w:rPr>
+    </w:lvl>
+    <w:lvl w:ilvl="5" w:tplc="04090005" w:tentative="1">
+      <w:start w:val="1"/>
+      <w:numFmt w:val="bullet"/>
+      <w:lvlText w:val=""/>
+      <w:lvlJc w:val="left"/>
+      <w:pPr>
+        <w:ind w:left="4320" w:hanging="360"/>
+      </w:pPr>
+      <w:rPr>
+        <w:rFonts w:ascii="Wingdings" w:hAnsi="Wingdings" w:hint="default"/>
+      </w:rPr>
+    </w:lvl>
+    <w:lvl w:ilvl="6" w:tplc="04090001" w:tentative="1">
+      <w:start w:val="1"/>
+      <w:numFmt w:val="bullet"/>
+      <w:lvlText w:val=""/>
+      <w:lvlJc w:val="left"/>
+      <w:pPr>
+        <w:ind w:left="5040" w:hanging="360"/>
+      </w:pPr>
+      <w:rPr>
+        <w:rFonts w:ascii="Symbol" w:hAnsi="Symbol" w:hint="default"/>
+      </w:rPr>
+    </w:lvl>
+    <w:lvl w:ilvl="7" w:tplc="04090003" w:tentative="1">
+      <w:start w:val="1"/>
+      <w:numFmt w:val="bullet"/>
+      <w:lvlText w:val="o"/>
+      <w:lvlJc w:val="left"/>
+      <w:pPr>
+        <w:ind w:left="5760" w:hanging="360"/>
+      </w:pPr>
+      <w:rPr>
+        <w:rFonts w:ascii="Courier New" w:hAnsi="Courier New" w:cs="Courier New" w:hint="default"/>
+      </w:rPr>
+    </w:lvl>
+    <w:lvl w:ilvl="8" w:tplc="04090005" w:tentative="1">
+      <w:start w:val="1"/>
+      <w:numFmt w:val="bullet"/>
+      <w:lvlText w:val=""/>
+      <w:lvlJc w:val="left"/>
+      <w:pPr>
+        <w:ind w:left="6480" w:hanging="360"/>
+      </w:pPr>
+      <w:rPr>
+        <w:rFonts w:ascii="Wingdings" w:hAnsi="Wingdings" w:hint="default"/>
+      </w:rPr>
+    </w:lvl>
+  </w:abstractNum>
+  <w:abstractNum w:abstractNumId="8" w15:restartNumberingAfterBreak="0">
+    <w:nsid w:val="516D13B6"/>
+    <w:multiLevelType w:val="hybridMultilevel"/>
+    <w:tmpl w:val="A87E9786"/>
+    <w:lvl w:ilvl="0" w:tplc="0409000F">
+      <w:start w:val="1"/>
+      <w:numFmt w:val="decimal"/>
+      <w:lvlText w:val="%1."/>
+      <w:lvlJc w:val="left"/>
+      <w:pPr>
+        <w:ind w:left="720" w:hanging="360"/>
+      </w:pPr>
+      <w:rPr>
+        <w:rFonts w:hint="default"/>
+      </w:rPr>
+    </w:lvl>
+    <w:lvl w:ilvl="1" w:tplc="04090019" w:tentative="1">
+      <w:start w:val="1"/>
+      <w:numFmt w:val="lowerLetter"/>
+      <w:lvlText w:val="%2."/>
+      <w:lvlJc w:val="left"/>
+      <w:pPr>
+        <w:ind w:left="1440" w:hanging="360"/>
+      </w:pPr>
+    </w:lvl>
+    <w:lvl w:ilvl="2" w:tplc="0409001B" w:tentative="1">
+      <w:start w:val="1"/>
+      <w:numFmt w:val="lowerRoman"/>
+      <w:lvlText w:val="%3."/>
+      <w:lvlJc w:val="right"/>
+      <w:pPr>
+        <w:ind w:left="2160" w:hanging="180"/>
+      </w:pPr>
+    </w:lvl>
+    <w:lvl w:ilvl="3" w:tplc="0409000F" w:tentative="1">
+      <w:start w:val="1"/>
+      <w:numFmt w:val="decimal"/>
+      <w:lvlText w:val="%4."/>
+      <w:lvlJc w:val="left"/>
+      <w:pPr>
+        <w:ind w:left="2880" w:hanging="360"/>
+      </w:pPr>
+    </w:lvl>
+    <w:lvl w:ilvl="4" w:tplc="04090019" w:tentative="1">
+      <w:start w:val="1"/>
+      <w:numFmt w:val="lowerLetter"/>
+      <w:lvlText w:val="%5."/>
+      <w:lvlJc w:val="left"/>
+      <w:pPr>
+        <w:ind w:left="3600" w:hanging="360"/>
+      </w:pPr>
+    </w:lvl>
+    <w:lvl w:ilvl="5" w:tplc="0409001B" w:tentative="1">
+      <w:start w:val="1"/>
+      <w:numFmt w:val="lowerRoman"/>
+      <w:lvlText w:val="%6."/>
+      <w:lvlJc w:val="right"/>
+      <w:pPr>
+        <w:ind w:left="4320" w:hanging="180"/>
+      </w:pPr>
+    </w:lvl>
+    <w:lvl w:ilvl="6" w:tplc="0409000F" w:tentative="1">
+      <w:start w:val="1"/>
+      <w:numFmt w:val="decimal"/>
+      <w:lvlText w:val="%7."/>
+      <w:lvlJc w:val="left"/>
+      <w:pPr>
+        <w:ind w:left="5040" w:hanging="360"/>
+      </w:pPr>
+    </w:lvl>
+    <w:lvl w:ilvl="7" w:tplc="04090019" w:tentative="1">
+      <w:start w:val="1"/>
+      <w:numFmt w:val="lowerLetter"/>
+      <w:lvlText w:val="%8."/>
+      <w:lvlJc w:val="left"/>
+      <w:pPr>
+        <w:ind w:left="5760" w:hanging="360"/>
+      </w:pPr>
+    </w:lvl>
+    <w:lvl w:ilvl="8" w:tplc="0409001B" w:tentative="1">
+      <w:start w:val="1"/>
+      <w:numFmt w:val="lowerRoman"/>
+      <w:lvlText w:val="%9."/>
+      <w:lvlJc w:val="right"/>
+      <w:pPr>
+        <w:ind w:left="6480" w:hanging="180"/>
+      </w:pPr>
+    </w:lvl>
+  </w:abstractNum>
+  <w:abstractNum w:abstractNumId="9" w15:restartNumberingAfterBreak="0">
+    <w:nsid w:val="5B6B63C9"/>
+    <w:multiLevelType w:val="hybridMultilevel"/>
+    <w:tmpl w:val="DFBAA3B2"/>
+    <w:lvl w:ilvl="0" w:tplc="04090001">
+      <w:start w:val="1"/>
+      <w:numFmt w:val="bullet"/>
+      <w:lvlText w:val=""/>
+      <w:lvlJc w:val="left"/>
+      <w:pPr>
+        <w:ind w:left="720" w:hanging="360"/>
+      </w:pPr>
+      <w:rPr>
+        <w:rFonts w:ascii="Symbol" w:hAnsi="Symbol" w:hint="default"/>
+      </w:rPr>
+    </w:lvl>
+    <w:lvl w:ilvl="1" w:tplc="04090003" w:tentative="1">
+      <w:start w:val="1"/>
+      <w:numFmt w:val="bullet"/>
+      <w:lvlText w:val="o"/>
+      <w:lvlJc w:val="left"/>
+      <w:pPr>
+        <w:ind w:left="1440" w:hanging="360"/>
+      </w:pPr>
+      <w:rPr>
+        <w:rFonts w:ascii="Courier New" w:hAnsi="Courier New" w:cs="Courier New" w:hint="default"/>
+      </w:rPr>
+    </w:lvl>
+    <w:lvl w:ilvl="2" w:tplc="04090005" w:tentative="1">
+      <w:start w:val="1"/>
+      <w:numFmt w:val="bullet"/>
+      <w:lvlText w:val=""/>
+      <w:lvlJc w:val="left"/>
+      <w:pPr>
+        <w:ind w:left="2160" w:hanging="360"/>
+      </w:pPr>
+      <w:rPr>
+        <w:rFonts w:ascii="Wingdings" w:hAnsi="Wingdings" w:hint="default"/>
+      </w:rPr>
+    </w:lvl>
+    <w:lvl w:ilvl="3" w:tplc="04090001" w:tentative="1">
+      <w:start w:val="1"/>
+      <w:numFmt w:val="bullet"/>
+      <w:lvlText w:val=""/>
+      <w:lvlJc w:val="left"/>
+      <w:pPr>
+        <w:ind w:left="2880" w:hanging="360"/>
+      </w:pPr>
+      <w:rPr>
+        <w:rFonts w:ascii="Symbol" w:hAnsi="Symbol" w:hint="default"/>
+      </w:rPr>
+    </w:lvl>
+    <w:lvl w:ilvl="4" w:tplc="04090003" w:tentative="1">
+      <w:start w:val="1"/>
+      <w:numFmt w:val="bullet"/>
+      <w:lvlText w:val="o"/>
+      <w:lvlJc w:val="left"/>
+      <w:pPr>
+        <w:ind w:left="3600" w:hanging="360"/>
+      </w:pPr>
+      <w:rPr>
+        <w:rFonts w:ascii="Courier New" w:hAnsi="Courier New" w:cs="Courier New" w:hint="default"/>
+      </w:rPr>
+    </w:lvl>
+    <w:lvl w:ilvl="5" w:tplc="04090005" w:tentative="1">
+      <w:start w:val="1"/>
+      <w:numFmt w:val="bullet"/>
+      <w:lvlText w:val=""/>
+      <w:lvlJc w:val="left"/>
+      <w:pPr>
+        <w:ind w:left="4320" w:hanging="360"/>
+      </w:pPr>
+      <w:rPr>
+        <w:rFonts w:ascii="Wingdings" w:hAnsi="Wingdings" w:hint="default"/>
+      </w:rPr>
+    </w:lvl>
+    <w:lvl w:ilvl="6" w:tplc="04090001" w:tentative="1">
+      <w:start w:val="1"/>
+      <w:numFmt w:val="bullet"/>
+      <w:lvlText w:val=""/>
+      <w:lvlJc w:val="left"/>
+      <w:pPr>
+        <w:ind w:left="5040" w:hanging="360"/>
+      </w:pPr>
+      <w:rPr>
+        <w:rFonts w:ascii="Symbol" w:hAnsi="Symbol" w:hint="default"/>
+      </w:rPr>
+    </w:lvl>
+    <w:lvl w:ilvl="7" w:tplc="04090003" w:tentative="1">
+      <w:start w:val="1"/>
+      <w:numFmt w:val="bullet"/>
+      <w:lvlText w:val="o"/>
+      <w:lvlJc w:val="left"/>
+      <w:pPr>
+        <w:ind w:left="5760" w:hanging="360"/>
+      </w:pPr>
+      <w:rPr>
+        <w:rFonts w:ascii="Courier New" w:hAnsi="Courier New" w:cs="Courier New" w:hint="default"/>
+      </w:rPr>
+    </w:lvl>
+    <w:lvl w:ilvl="8" w:tplc="04090005" w:tentative="1">
+      <w:start w:val="1"/>
+      <w:numFmt w:val="bullet"/>
+      <w:lvlText w:val=""/>
+      <w:lvlJc w:val="left"/>
+      <w:pPr>
+        <w:ind w:left="6480" w:hanging="360"/>
+      </w:pPr>
+      <w:rPr>
+        <w:rFonts w:ascii="Wingdings" w:hAnsi="Wingdings" w:hint="default"/>
+      </w:rPr>
+    </w:lvl>
+  </w:abstractNum>
+  <w:abstractNum w:abstractNumId="10" w15:restartNumberingAfterBreak="0">
     <w:nsid w:val="76277A27"/>
     <w:multiLevelType w:val="hybridMultilevel"/>
     <w:tmpl w:val="C6A2AA8A"/>
@@ -4935,19 +6695,34 @@
     <w:abstractNumId w:val="3"/>
   </w:num>
   <w:num w:numId="2">
-    <w:abstractNumId w:val="4"/>
+    <w:abstractNumId w:val="5"/>
   </w:num>
   <w:num w:numId="3">
     <w:abstractNumId w:val="2"/>
   </w:num>
   <w:num w:numId="4">
-    <w:abstractNumId w:val="5"/>
+    <w:abstractNumId w:val="10"/>
   </w:num>
   <w:num w:numId="5">
     <w:abstractNumId w:val="1"/>
   </w:num>
   <w:num w:numId="6">
     <w:abstractNumId w:val="0"/>
+  </w:num>
+  <w:num w:numId="7">
+    <w:abstractNumId w:val="9"/>
+  </w:num>
+  <w:num w:numId="8">
+    <w:abstractNumId w:val="7"/>
+  </w:num>
+  <w:num w:numId="9">
+    <w:abstractNumId w:val="8"/>
+  </w:num>
+  <w:num w:numId="10">
+    <w:abstractNumId w:val="6"/>
+  </w:num>
+  <w:num w:numId="11">
+    <w:abstractNumId w:val="4"/>
   </w:num>
 </w:numbering>
 </file>
@@ -5728,7 +7503,7 @@
 </file>
 
 <file path=customXml/itemProps1.xml><?xml version="1.0" encoding="utf-8"?>
-<ds:datastoreItem xmlns:ds="http://schemas.openxmlformats.org/officeDocument/2006/customXml" ds:itemID="{CA76B526-1D16-4020-8166-03650B3B4F5C}">
+<ds:datastoreItem xmlns:ds="http://schemas.openxmlformats.org/officeDocument/2006/customXml" ds:itemID="{83D901E5-531A-4CDB-9020-862A7D13DDC7}">
   <ds:schemaRefs>
     <ds:schemaRef ds:uri="http://schemas.openxmlformats.org/officeDocument/2006/bibliography"/>
   </ds:schemaRefs>

</xml_diff>